<commit_message>
Edited Plan van aanpak
</commit_message>
<xml_diff>
--- a/documentatie/Planvanaanpak.docx
+++ b/documentatie/Planvanaanpak.docx
@@ -62,7 +62,6 @@
                     <w:dataBinding w:prefixMappings="xmlns:ns0='http://schemas.openxmlformats.org/officeDocument/2006/extended-properties'" w:xpath="/ns0:Properties[1]/ns0:Company[1]" w:storeItemID="{6668398D-A668-4E3E-A5EB-62B293D839F1}"/>
                     <w:text/>
                   </w:sdtPr>
-                  <w:sdtEndPr/>
                   <w:sdtContent>
                     <w:r>
                       <w:rPr>
@@ -92,17 +91,8 @@
                     <w:rFonts w:asciiTheme="majorHAnsi" w:eastAsiaTheme="majorEastAsia" w:hAnsiTheme="majorHAnsi" w:cstheme="majorBidi"/>
                     <w:lang w:val="en-US"/>
                   </w:rPr>
-                  <w:t xml:space="preserve">, </w:t>
+                  <w:t>, Wilvo</w:t>
                 </w:r>
-                <w:proofErr w:type="spellStart"/>
-                <w:r>
-                  <w:rPr>
-                    <w:rFonts w:asciiTheme="majorHAnsi" w:eastAsiaTheme="majorEastAsia" w:hAnsiTheme="majorHAnsi" w:cstheme="majorBidi"/>
-                    <w:lang w:val="en-US"/>
-                  </w:rPr>
-                  <w:t>Wilvo</w:t>
-                </w:r>
-                <w:proofErr w:type="spellEnd"/>
               </w:p>
             </w:tc>
           </w:tr>
@@ -124,7 +114,6 @@
                   <w:dataBinding w:prefixMappings="xmlns:ns0='http://schemas.openxmlformats.org/package/2006/metadata/core-properties' xmlns:ns1='http://purl.org/dc/elements/1.1/'" w:xpath="/ns0:coreProperties[1]/ns1:title[1]" w:storeItemID="{6C3C8BC8-F283-45AE-878A-BAB7291924A1}"/>
                   <w:text/>
                 </w:sdtPr>
-                <w:sdtEndPr/>
                 <w:sdtContent>
                   <w:p>
                     <w:pPr>
@@ -162,7 +151,6 @@
                 <w:dataBinding w:prefixMappings="xmlns:ns0='http://schemas.openxmlformats.org/package/2006/metadata/core-properties' xmlns:ns1='http://purl.org/dc/elements/1.1/'" w:xpath="/ns0:coreProperties[1]/ns1:subject[1]" w:storeItemID="{6C3C8BC8-F283-45AE-878A-BAB7291924A1}"/>
                 <w:text/>
               </w:sdtPr>
-              <w:sdtEndPr/>
               <w:sdtContent>
                 <w:tc>
                   <w:tcPr>
@@ -349,17 +337,6 @@
               </w:tcPr>
               <w:p>
                 <w:r>
-                  <w:t>Christelijke Hogeschool Windesheim</w:t>
-                </w:r>
-              </w:p>
-              <w:p>
-                <w:pPr>
-                  <w:pStyle w:val="Geenafstand"/>
-                  <w:rPr>
-                    <w:color w:val="4F81BD" w:themeColor="accent1"/>
-                  </w:rPr>
-                </w:pPr>
-                <w:r>
                   <w:rPr>
                     <w:noProof/>
                     <w:color w:val="4F81BD" w:themeColor="accent1"/>
@@ -367,15 +344,15 @@
                   <mc:AlternateContent>
                     <mc:Choice Requires="wps">
                       <w:drawing>
-                        <wp:anchor distT="0" distB="0" distL="114300" distR="114300" simplePos="0" relativeHeight="251663360" behindDoc="0" locked="0" layoutInCell="1" allowOverlap="1" wp14:anchorId="31BD3244" wp14:editId="423E270E">
+                        <wp:anchor distT="0" distB="0" distL="114300" distR="114300" simplePos="0" relativeHeight="251663360" behindDoc="0" locked="0" layoutInCell="1" allowOverlap="1" wp14:anchorId="6F866A4B" wp14:editId="12A8BCC1">
                           <wp:simplePos x="0" y="0"/>
                           <wp:positionH relativeFrom="column">
-                            <wp:posOffset>-63795</wp:posOffset>
+                            <wp:posOffset>-66675</wp:posOffset>
                           </wp:positionH>
                           <wp:positionV relativeFrom="paragraph">
-                            <wp:posOffset>80320</wp:posOffset>
+                            <wp:posOffset>339090</wp:posOffset>
                           </wp:positionV>
-                          <wp:extent cx="1254642" cy="627321"/>
+                          <wp:extent cx="1254125" cy="798195"/>
                           <wp:effectExtent l="0" t="0" r="22225" b="20955"/>
                           <wp:wrapNone/>
                           <wp:docPr id="2" name="Tekstvak 2"/>
@@ -391,7 +368,7 @@
                                 <wps:spPr bwMode="auto">
                                   <a:xfrm>
                                     <a:off x="0" y="0"/>
-                                    <a:ext cx="1254642" cy="627321"/>
+                                    <a:ext cx="1254125" cy="798195"/>
                                   </a:xfrm>
                                   <a:prstGeom prst="rect">
                                     <a:avLst/>
@@ -435,14 +412,12 @@
                                                 <w:lang w:val="en-US"/>
                                               </w:rPr>
                                             </w:pPr>
-                                            <w:proofErr w:type="spellStart"/>
                                             <w:r>
                                               <w:rPr>
                                                 <w:lang w:val="en-US"/>
                                               </w:rPr>
                                               <w:t>Versie</w:t>
                                             </w:r>
-                                            <w:proofErr w:type="spellEnd"/>
                                           </w:p>
                                         </w:tc>
                                         <w:tc>
@@ -551,6 +526,49 @@
                                           </w:p>
                                         </w:tc>
                                       </w:tr>
+                                      <w:tr>
+                                        <w:trPr>
+                                          <w:trHeight w:val="272"/>
+                                        </w:trPr>
+                                        <w:tc>
+                                          <w:tcPr>
+                                            <w:tcW w:w="1622" w:type="dxa"/>
+                                          </w:tcPr>
+                                          <w:p>
+                                            <w:pPr>
+                                              <w:pStyle w:val="Geenafstand"/>
+                                              <w:rPr>
+                                                <w:lang w:val="en-US"/>
+                                              </w:rPr>
+                                            </w:pPr>
+                                            <w:r>
+                                              <w:rPr>
+                                                <w:lang w:val="en-US"/>
+                                              </w:rPr>
+                                              <w:t>V0.3</w:t>
+                                            </w:r>
+                                          </w:p>
+                                        </w:tc>
+                                        <w:tc>
+                                          <w:tcPr>
+                                            <w:tcW w:w="1625" w:type="dxa"/>
+                                          </w:tcPr>
+                                          <w:p>
+                                            <w:pPr>
+                                              <w:pStyle w:val="Geenafstand"/>
+                                              <w:rPr>
+                                                <w:lang w:val="en-US"/>
+                                              </w:rPr>
+                                            </w:pPr>
+                                            <w:r>
+                                              <w:rPr>
+                                                <w:lang w:val="en-US"/>
+                                              </w:rPr>
+                                              <w:t>22/4/2014</w:t>
+                                            </w:r>
+                                          </w:p>
+                                        </w:tc>
+                                      </w:tr>
                                     </w:tbl>
                                     <w:p>
                                       <w:pPr>
@@ -583,7 +601,7 @@
                           <v:stroke joinstyle="miter"/>
                           <v:path gradientshapeok="t" o:connecttype="rect"/>
                         </v:shapetype>
-                        <v:shape id="Tekstvak 2" o:spid="_x0000_s1026" type="#_x0000_t202" style="position:absolute;margin-left:-5pt;margin-top:6.3pt;width:98.8pt;height:49.4pt;z-index:251663360;visibility:visible;mso-wrap-style:square;mso-width-percent:0;mso-height-percent:0;mso-wrap-distance-left:9pt;mso-wrap-distance-top:0;mso-wrap-distance-right:9pt;mso-wrap-distance-bottom:0;mso-position-horizontal:absolute;mso-position-horizontal-relative:text;mso-position-vertical:absolute;mso-position-vertical-relative:text;mso-width-percent:0;mso-height-percent:0;mso-width-relative:margin;mso-height-relative:margin;v-text-anchor:top" o:gfxdata="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">
+                        <v:shape id="Tekstvak 2" o:spid="_x0000_s1026" type="#_x0000_t202" style="position:absolute;margin-left:-5.25pt;margin-top:26.7pt;width:98.75pt;height:62.85pt;z-index:251663360;visibility:visible;mso-wrap-style:square;mso-width-percent:0;mso-height-percent:0;mso-wrap-distance-left:9pt;mso-wrap-distance-top:0;mso-wrap-distance-right:9pt;mso-wrap-distance-bottom:0;mso-position-horizontal:absolute;mso-position-horizontal-relative:text;mso-position-vertical:absolute;mso-position-vertical-relative:text;mso-width-percent:0;mso-height-percent:0;mso-width-relative:margin;mso-height-relative:margin;v-text-anchor:top" o:gfxdata="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">
                           <v:textbox>
                             <w:txbxContent>
                               <w:tbl>
@@ -611,14 +629,12 @@
                                           <w:lang w:val="en-US"/>
                                         </w:rPr>
                                       </w:pPr>
-                                      <w:proofErr w:type="spellStart"/>
                                       <w:r>
                                         <w:rPr>
                                           <w:lang w:val="en-US"/>
                                         </w:rPr>
                                         <w:t>Versie</w:t>
                                       </w:r>
-                                      <w:proofErr w:type="spellEnd"/>
                                     </w:p>
                                   </w:tc>
                                   <w:tc>
@@ -727,6 +743,49 @@
                                     </w:p>
                                   </w:tc>
                                 </w:tr>
+                                <w:tr>
+                                  <w:trPr>
+                                    <w:trHeight w:val="272"/>
+                                  </w:trPr>
+                                  <w:tc>
+                                    <w:tcPr>
+                                      <w:tcW w:w="1622" w:type="dxa"/>
+                                    </w:tcPr>
+                                    <w:p>
+                                      <w:pPr>
+                                        <w:pStyle w:val="Geenafstand"/>
+                                        <w:rPr>
+                                          <w:lang w:val="en-US"/>
+                                        </w:rPr>
+                                      </w:pPr>
+                                      <w:r>
+                                        <w:rPr>
+                                          <w:lang w:val="en-US"/>
+                                        </w:rPr>
+                                        <w:t>V0.3</w:t>
+                                      </w:r>
+                                    </w:p>
+                                  </w:tc>
+                                  <w:tc>
+                                    <w:tcPr>
+                                      <w:tcW w:w="1625" w:type="dxa"/>
+                                    </w:tcPr>
+                                    <w:p>
+                                      <w:pPr>
+                                        <w:pStyle w:val="Geenafstand"/>
+                                        <w:rPr>
+                                          <w:lang w:val="en-US"/>
+                                        </w:rPr>
+                                      </w:pPr>
+                                      <w:r>
+                                        <w:rPr>
+                                          <w:lang w:val="en-US"/>
+                                        </w:rPr>
+                                        <w:t>22/4/2014</w:t>
+                                      </w:r>
+                                    </w:p>
+                                  </w:tc>
+                                </w:tr>
                               </w:tbl>
                               <w:p>
                                 <w:pPr>
@@ -743,6 +802,31 @@
                     </mc:Fallback>
                   </mc:AlternateContent>
                 </w:r>
+                <w:r>
+                  <w:t xml:space="preserve">Instelling: </w:t>
+                </w:r>
+                <w:commentRangeStart w:id="0"/>
+                <w:r>
+                  <w:t>Christelijke</w:t>
+                </w:r>
+                <w:commentRangeEnd w:id="0"/>
+                <w:r>
+                  <w:rPr>
+                    <w:rStyle w:val="Verwijzingopmerking"/>
+                  </w:rPr>
+                  <w:commentReference w:id="0"/>
+                </w:r>
+                <w:r>
+                  <w:t xml:space="preserve"> Hogeschool Windesheim</w:t>
+                </w:r>
+              </w:p>
+              <w:p>
+                <w:pPr>
+                  <w:pStyle w:val="Geenafstand"/>
+                  <w:rPr>
+                    <w:color w:val="4F81BD" w:themeColor="accent1"/>
+                  </w:rPr>
+                </w:pPr>
               </w:p>
             </w:tc>
           </w:tr>
@@ -812,42 +896,12 @@
                                     <w:lang w:val="en-US"/>
                                   </w:rPr>
                                 </w:pPr>
-                                <w:proofErr w:type="spellStart"/>
                                 <w:r>
                                   <w:rPr>
                                     <w:lang w:val="en-US"/>
                                   </w:rPr>
-                                  <w:t>Begeleid</w:t>
+                                  <w:t>Begeleid door: Wasim Alsaqaf</w:t>
                                 </w:r>
-                                <w:proofErr w:type="spellEnd"/>
-                                <w:r>
-                                  <w:rPr>
-                                    <w:lang w:val="en-US"/>
-                                  </w:rPr>
-                                  <w:t xml:space="preserve"> door: </w:t>
-                                </w:r>
-                                <w:proofErr w:type="spellStart"/>
-                                <w:r>
-                                  <w:rPr>
-                                    <w:lang w:val="en-US"/>
-                                  </w:rPr>
-                                  <w:t>Wasim</w:t>
-                                </w:r>
-                                <w:proofErr w:type="spellEnd"/>
-                                <w:r>
-                                  <w:rPr>
-                                    <w:lang w:val="en-US"/>
-                                  </w:rPr>
-                                  <w:t xml:space="preserve"> </w:t>
-                                </w:r>
-                                <w:proofErr w:type="spellStart"/>
-                                <w:r>
-                                  <w:rPr>
-                                    <w:lang w:val="en-US"/>
-                                  </w:rPr>
-                                  <w:t>Alsaqaf</w:t>
-                                </w:r>
-                                <w:proofErr w:type="spellEnd"/>
                               </w:p>
                             </w:txbxContent>
                           </wps:txbx>
@@ -877,42 +931,12 @@
                               <w:lang w:val="en-US"/>
                             </w:rPr>
                           </w:pPr>
-                          <w:proofErr w:type="spellStart"/>
                           <w:r>
                             <w:rPr>
                               <w:lang w:val="en-US"/>
                             </w:rPr>
-                            <w:t>Begeleid</w:t>
+                            <w:t>Begeleid door: Wasim Alsaqaf</w:t>
                           </w:r>
-                          <w:proofErr w:type="spellEnd"/>
-                          <w:r>
-                            <w:rPr>
-                              <w:lang w:val="en-US"/>
-                            </w:rPr>
-                            <w:t xml:space="preserve"> door: </w:t>
-                          </w:r>
-                          <w:proofErr w:type="spellStart"/>
-                          <w:r>
-                            <w:rPr>
-                              <w:lang w:val="en-US"/>
-                            </w:rPr>
-                            <w:t>Wasim</w:t>
-                          </w:r>
-                          <w:proofErr w:type="spellEnd"/>
-                          <w:r>
-                            <w:rPr>
-                              <w:lang w:val="en-US"/>
-                            </w:rPr>
-                            <w:t xml:space="preserve"> </w:t>
-                          </w:r>
-                          <w:proofErr w:type="spellStart"/>
-                          <w:r>
-                            <w:rPr>
-                              <w:lang w:val="en-US"/>
-                            </w:rPr>
-                            <w:t>Alsaqaf</w:t>
-                          </w:r>
-                          <w:proofErr w:type="spellEnd"/>
                         </w:p>
                       </w:txbxContent>
                     </v:textbox>
@@ -945,7 +969,6 @@
           <w:docPartUnique/>
         </w:docPartObj>
       </w:sdtPr>
-      <w:sdtEndPr/>
       <w:sdtContent>
         <w:p>
           <w:pPr>
@@ -2462,15 +2485,16 @@
       <w:pPr>
         <w:pStyle w:val="Kop1"/>
       </w:pPr>
-      <w:bookmarkStart w:id="0" w:name="h.i3wh1qdjlr1e" w:colFirst="0" w:colLast="0"/>
-      <w:bookmarkStart w:id="1" w:name="_Toc384906958"/>
-      <w:bookmarkEnd w:id="0"/>
-      <w:commentRangeStart w:id="2"/>
+      <w:bookmarkStart w:id="1" w:name="h.i3wh1qdjlr1e" w:colFirst="0" w:colLast="0"/>
+      <w:bookmarkStart w:id="2" w:name="_Toc384906958"/>
+      <w:bookmarkEnd w:id="1"/>
+      <w:commentRangeStart w:id="3"/>
+      <w:commentRangeStart w:id="4"/>
       <w:r>
         <w:t>Achtergronden</w:t>
       </w:r>
-      <w:bookmarkEnd w:id="1"/>
-      <w:commentRangeEnd w:id="2"/>
+      <w:bookmarkEnd w:id="2"/>
+      <w:commentRangeEnd w:id="3"/>
       <w:r>
         <w:rPr>
           <w:rStyle w:val="Verwijzingopmerking"/>
@@ -2480,178 +2504,9 @@
           <w:color w:val="auto"/>
           <w:spacing w:val="0"/>
         </w:rPr>
-        <w:commentReference w:id="2"/>
-      </w:r>
-    </w:p>
-    <w:p/>
-    <w:p>
-      <w:r>
-        <w:t xml:space="preserve">De opdracht wordt uitgevoerd voor JM Racing MX. Dit is een motorcrossteam dat deelneemt aan wedstrijden over de hele wereld. Het team bestaat uit </w:t>
-      </w:r>
-      <w:r>
-        <w:t>twee</w:t>
-      </w:r>
-      <w:r>
-        <w:t xml:space="preserve"> racers en </w:t>
-      </w:r>
-      <w:r>
-        <w:t>vier</w:t>
-      </w:r>
-      <w:r>
-        <w:t xml:space="preserve"> andere medewerkers.</w:t>
-      </w:r>
-    </w:p>
-    <w:p>
-      <w:r>
-        <w:t xml:space="preserve">De hoofdsponsor van dit team is </w:t>
-      </w:r>
-      <w:proofErr w:type="spellStart"/>
-      <w:r>
-        <w:t>Wilvo</w:t>
-      </w:r>
-      <w:proofErr w:type="spellEnd"/>
-      <w:r>
-        <w:t xml:space="preserve">, een metaalbewerkingsbedrijf. Begonnen als specialist in het bewerken van dun plaatstaal en licht constructiewerk is </w:t>
-      </w:r>
-      <w:proofErr w:type="spellStart"/>
-      <w:r>
-        <w:t>Wilvo</w:t>
-      </w:r>
-      <w:proofErr w:type="spellEnd"/>
-      <w:r>
-        <w:t xml:space="preserve"> uitgegroeid tot een sterke toeleveringspartner voor veel klanten in binnen- en buitenland. Het leveren van een diversiteit aan metalen producten in grote en kleine series vormt nog steeds de basis, maar </w:t>
-      </w:r>
-      <w:proofErr w:type="spellStart"/>
-      <w:r>
-        <w:t>Wilvo</w:t>
-      </w:r>
-      <w:proofErr w:type="spellEnd"/>
-      <w:r>
-        <w:t xml:space="preserve"> kijkt ook graag verder. Naast een modern machinepark beschikt </w:t>
-      </w:r>
-      <w:proofErr w:type="spellStart"/>
-      <w:r>
-        <w:t>Wilvo</w:t>
-      </w:r>
-      <w:proofErr w:type="spellEnd"/>
-      <w:r>
-        <w:t xml:space="preserve"> over een grote mate van vakmanschap. Dit zorgt ervoor dat </w:t>
-      </w:r>
-      <w:proofErr w:type="spellStart"/>
-      <w:r>
-        <w:t>Wilvo</w:t>
-      </w:r>
-      <w:proofErr w:type="spellEnd"/>
-      <w:r>
-        <w:t xml:space="preserve"> in staat is om zowel eenvoudige als complexe projecten in een korte tijd te realiseren.</w:t>
-      </w:r>
-    </w:p>
-    <w:p>
-      <w:r>
-        <w:t xml:space="preserve">Wij lopen stage bij Proven Web </w:t>
-      </w:r>
-      <w:proofErr w:type="spellStart"/>
-      <w:r>
-        <w:t>Concepts</w:t>
-      </w:r>
-      <w:proofErr w:type="spellEnd"/>
-      <w:r>
-        <w:t>, een zeer modern en jong bedrijf in Elburg dat sterk aan het groeien is in de online markt. Proven Web Concept ontwerpt, bouwt en onderhoudt websites en andere online strategieën. Daarnaast participeren zij in diverse online projecten waar www.drogisterij.nl de grootste van is.</w:t>
-      </w:r>
-    </w:p>
-    <w:p>
-      <w:r>
-        <w:t xml:space="preserve">Proven Web </w:t>
-      </w:r>
-      <w:proofErr w:type="spellStart"/>
-      <w:r>
-        <w:t>Concepts</w:t>
-      </w:r>
-      <w:proofErr w:type="spellEnd"/>
-      <w:r>
-        <w:t xml:space="preserve"> heeft designers, programmeurs en marketingwerknemers in dienst. Als een project door marketing is vergaard, zal deze door het designteam worden ontworpen. Als dit design is goedgekeurd door de opdrachtgever wordt het doorgestuurd naar een derde partij in India dat het design zal ‘slicen’. Dit houdt in dat het ontwerp wordt omgezet naar HTML / CSS. Als de opmaak weer terug is zullen de programmeurs (wij) er een werkend geheel van maken. Daar vallen bijvoorbeeld het CMS en technische onderdelen onder.</w:t>
-      </w:r>
-    </w:p>
-    <w:p>
-      <w:r>
-        <w:t xml:space="preserve">Proven Web </w:t>
-      </w:r>
-      <w:proofErr w:type="spellStart"/>
-      <w:r>
-        <w:t>Concepts</w:t>
-      </w:r>
-      <w:proofErr w:type="spellEnd"/>
-      <w:r>
-        <w:t xml:space="preserve"> heeft van </w:t>
-      </w:r>
-      <w:proofErr w:type="spellStart"/>
-      <w:r>
-        <w:t>Wilvo</w:t>
-      </w:r>
-      <w:proofErr w:type="spellEnd"/>
-      <w:r>
-        <w:t xml:space="preserve"> de opdracht gekregen om de </w:t>
-      </w:r>
-      <w:commentRangeStart w:id="3"/>
-      <w:r>
-        <w:t xml:space="preserve">website </w:t>
-      </w:r>
-      <w:commentRangeEnd w:id="3"/>
-      <w:r>
-        <w:rPr>
-          <w:rStyle w:val="Verwijzingopmerking"/>
-        </w:rPr>
         <w:commentReference w:id="3"/>
       </w:r>
-      <w:r>
-        <w:t>opnieuw te maken, omdat deze ietwat verouderd is. Als deel van deze deal zullen zij ook de website van hun MX team (JM Racing MX) opnieuw maken. Dit onderdeel wordt door ons gedaan. Het design wordt voor ons gerealiseerd en wij doen de technische implementatie ervan.</w:t>
-      </w:r>
-    </w:p>
-    <w:p>
-      <w:r>
-        <w:t xml:space="preserve">Het project wordt uitgevoerd door Proven Web </w:t>
-      </w:r>
-      <w:proofErr w:type="spellStart"/>
-      <w:r>
-        <w:t>Concepts</w:t>
-      </w:r>
-      <w:proofErr w:type="spellEnd"/>
-      <w:r>
-        <w:t xml:space="preserve">. Zij zijn uiteindelijk verantwoordelijk voor het resultaat. </w:t>
-      </w:r>
-      <w:proofErr w:type="spellStart"/>
-      <w:r>
-        <w:t>Wilvo</w:t>
-      </w:r>
-      <w:proofErr w:type="spellEnd"/>
-      <w:r>
-        <w:t xml:space="preserve"> is de opdrachtgever en zij zullen het eindproduct beoordelen en ontvangen. Christelijke Hogeschool Windesheim helpt bij het begeleiden van de stagiaires. En de stagiaires zijn verantwoordelijk voor de technische implementatie van de website.</w:t>
-      </w:r>
-    </w:p>
-    <w:p>
-      <w:r>
-        <w:t>Het plan van aanpak wordt gecontroleerd en gekeurd door de stagebegeleider en daarna gekeurd door de opdrachtgever en de begeleider op school.</w:t>
-      </w:r>
-      <w:r>
-        <w:br w:type="page"/>
-      </w:r>
-    </w:p>
-    <w:p>
-      <w:pPr>
-        <w:pStyle w:val="Kop1"/>
-      </w:pPr>
-      <w:bookmarkStart w:id="4" w:name="h.o8s82frjhxlr" w:colFirst="0" w:colLast="0"/>
-      <w:bookmarkStart w:id="5" w:name="h.ayb0qp3y3d9d" w:colFirst="0" w:colLast="0"/>
-      <w:bookmarkStart w:id="6" w:name="_Toc384906959"/>
-      <w:bookmarkEnd w:id="4"/>
-      <w:bookmarkEnd w:id="5"/>
-      <w:commentRangeStart w:id="7"/>
-      <w:r>
-        <w:lastRenderedPageBreak/>
-        <w:t>De opdracht</w:t>
-      </w:r>
-      <w:bookmarkEnd w:id="6"/>
-      <w:commentRangeEnd w:id="7"/>
+      <w:commentRangeEnd w:id="4"/>
       <w:r>
         <w:rPr>
           <w:rStyle w:val="Verwijzingopmerking"/>
@@ -2661,85 +2516,167 @@
           <w:color w:val="auto"/>
           <w:spacing w:val="0"/>
         </w:rPr>
-        <w:commentReference w:id="7"/>
+        <w:commentReference w:id="4"/>
       </w:r>
     </w:p>
     <w:p>
       <w:pPr>
         <w:pStyle w:val="Kop2"/>
       </w:pPr>
-      <w:bookmarkStart w:id="8" w:name="_Toc384906960"/>
-      <w:r>
-        <w:t>Korte beschrijving</w:t>
-      </w:r>
-      <w:bookmarkEnd w:id="8"/>
-    </w:p>
-    <w:p>
-      <w:r>
-        <w:t>De opdracht die we gaan uitvoeren is het v</w:t>
-      </w:r>
-      <w:commentRangeStart w:id="9"/>
-      <w:r>
-        <w:t xml:space="preserve">erbeteren </w:t>
-      </w:r>
-      <w:commentRangeEnd w:id="9"/>
+      <w:r>
+        <w:t>Partijen</w:t>
+      </w:r>
+    </w:p>
+    <w:p>
+      <w:r>
+        <w:t>De opdracht wordt uitgevoerd voor JM Racing MX. Dit is een motorcrossteam dat deelneemt aan wedstrijde</w:t>
+      </w:r>
+      <w:r>
+        <w:t>n over de hele wereld. Het team heeft twee racers: Aleksandr Tonkov en Romain Febvre</w:t>
+      </w:r>
+      <w:r>
+        <w:t>. Deze hebben beide wereldwijd al veel resultaten geboekt. Naast de racers zijn er twee managers en twee monteurs in het team.</w:t>
+      </w:r>
+    </w:p>
+    <w:p>
+      <w:r>
+        <w:t>Een van d</w:t>
+      </w:r>
+      <w:r>
+        <w:t xml:space="preserve">e </w:t>
+      </w:r>
+      <w:r>
+        <w:t>hoofdsponsors</w:t>
+      </w:r>
+      <w:r>
+        <w:t xml:space="preserve"> van dit team is Wilvo, een metaalbewerkingsbedrijf. Begonnen als specialist in het bewerken van dun plaatstaal en licht constructiewerk is Wilvo uitgegroeid tot een sterke toeleveringspartner voor veel klanten in binnen- en buitenland. Het leveren van een diversiteit aan metalen producten in grote en kleine series vormt nog steeds de basis, maar Wilvo kijkt ook graag verder. Naast een modern machinepark beschikt Wilvo over een grote mate van vakmanschap. Dit zorgt ervoor dat Wilvo in staat is om zowel eenvoudige als complexe projecten in een korte tijd te realiseren.</w:t>
+      </w:r>
+    </w:p>
+    <w:p>
+      <w:pPr>
+        <w:pStyle w:val="Kop2"/>
+      </w:pPr>
+      <w:r>
+        <w:t>Opdrachtgever</w:t>
+      </w:r>
+    </w:p>
+    <w:p>
+      <w:r>
+        <w:t>Wij lopen stage bij Proven Web Concepts, een zeer modern en jong bedrijf in Elburg dat sterk aan het groeien is in de online markt. Proven Web Concept ontwerpt, bouwt en onderhoudt websites en andere online strategieën. Daarnaast participeren zij in diverse online projecten waar www.drogisterij.nl de grootste van is.</w:t>
+      </w:r>
+    </w:p>
+    <w:p>
+      <w:r>
+        <w:t>Proven Web Concepts heeft designers, programmeurs en marketingwerknemers in dienst. Als een project door marketing is vergaard, zal deze door het designteam worden ontworpen. Als dit design is goedgekeurd door de opdrachtgever wordt het doorgestuurd naar een derde partij in India dat het design zal ‘slicen’. Dit houdt in dat het ontwerp wordt omgezet naar HTML / CSS. Als de opmaak weer terug is zullen de programmeurs (wij) er een werkend geheel van maken. Daar vallen bijvoorbeeld het CMS en technische onderdelen onder.</w:t>
+      </w:r>
+    </w:p>
+    <w:p>
+      <w:pPr>
+        <w:pStyle w:val="Kop2"/>
+      </w:pPr>
+      <w:r>
+        <w:t>Project</w:t>
+      </w:r>
+    </w:p>
+    <w:p>
+      <w:r>
+        <w:t xml:space="preserve">Proven Web Concepts heeft van Wilvo de opdracht gekregen om </w:t>
+      </w:r>
+      <w:r>
+        <w:t>hun</w:t>
+      </w:r>
+      <w:r>
+        <w:t xml:space="preserve"> </w:t>
+      </w:r>
+      <w:commentRangeStart w:id="5"/>
+      <w:commentRangeStart w:id="6"/>
+      <w:r>
+        <w:t xml:space="preserve">website </w:t>
+      </w:r>
+      <w:commentRangeEnd w:id="5"/>
       <w:r>
         <w:rPr>
           <w:rStyle w:val="Verwijzingopmerking"/>
         </w:rPr>
-        <w:commentReference w:id="9"/>
-      </w:r>
-      <w:r>
-        <w:t>van een bestaande site genaamd JM Racing</w:t>
-      </w:r>
-      <w:r>
-        <w:t>. Het is een site die informatie bevat over allerlei aspecten die betrekking hebben op het JM raceteam.</w:t>
+        <w:commentReference w:id="5"/>
+      </w:r>
+      <w:commentRangeEnd w:id="6"/>
+      <w:r>
+        <w:rPr>
+          <w:rStyle w:val="Verwijzingopmerking"/>
+        </w:rPr>
+        <w:commentReference w:id="6"/>
+      </w:r>
+      <w:r>
+        <w:t>opnieuw te maken, omdat deze ietwat verouderd is. Als deel van deze deal zullen zij ook de website van hun MX team (JM Racing MX) opnieuw maken. Dit onderdeel wordt door ons gedaan. Het design wordt voor ons gerealiseerd en wij doen de technische implementatie ervan.</w:t>
+      </w:r>
+    </w:p>
+    <w:p>
+      <w:r>
+        <w:t>De oude website is jmracing.mx. Op deze website staat nieuws en informatie over het JMRacing team. De nieuwe website zal dat ook hebben, maar toont deze informatie op een mooiere en overzichtelijkere manier.</w:t>
+      </w:r>
+    </w:p>
+    <w:p>
+      <w:r>
+        <w:t>Het project wordt uitgevoerd door Proven Web Concepts. Zij zijn uiteindelijk verantwoordelijk voor het resultaat. Wilvo is de opdrachtgever en zij zullen het eindproduct beoordelen en ontvangen. Christelijke Hogeschool Windesheim helpt bij het begeleiden van de stagiaires. En de stagiaires zijn verantwoordelijk voor de technische implementatie van de website.</w:t>
+      </w:r>
+    </w:p>
+    <w:p>
+      <w:r>
+        <w:t>Het plan van aanpak wordt gecontroleerd en gekeurd door de stagebegeleider en daarna gekeurd door de opdrachtgever en de begeleider op school.</w:t>
+      </w:r>
+      <w:r>
+        <w:br w:type="page"/>
+      </w:r>
+    </w:p>
+    <w:p>
+      <w:pPr>
+        <w:pStyle w:val="Kop1"/>
+      </w:pPr>
+      <w:bookmarkStart w:id="7" w:name="h.o8s82frjhxlr" w:colFirst="0" w:colLast="0"/>
+      <w:bookmarkStart w:id="8" w:name="h.ayb0qp3y3d9d" w:colFirst="0" w:colLast="0"/>
+      <w:bookmarkStart w:id="9" w:name="_Toc384906959"/>
+      <w:bookmarkEnd w:id="7"/>
+      <w:bookmarkEnd w:id="8"/>
+      <w:r>
+        <w:lastRenderedPageBreak/>
+        <w:t>De opdracht</w:t>
+      </w:r>
+      <w:bookmarkEnd w:id="9"/>
+      <w:r>
+        <w:t xml:space="preserve"> (JM RACING)</w:t>
       </w:r>
     </w:p>
     <w:p>
       <w:pPr>
         <w:pStyle w:val="Kop2"/>
       </w:pPr>
-      <w:bookmarkStart w:id="10" w:name="_Toc384906961"/>
-      <w:r>
-        <w:t>Uitgebreide beschrijving</w:t>
+      <w:bookmarkStart w:id="10" w:name="_Toc384906960"/>
+      <w:r>
+        <w:t>Korte beschrijving</w:t>
       </w:r>
       <w:bookmarkEnd w:id="10"/>
     </w:p>
     <w:p>
       <w:r>
-        <w:t xml:space="preserve">Na een oriënterend gesprek met onze opdrachtgever hebben we vastgesteld wat onze opdracht precies in gaat houden. Een klant van Proven Web </w:t>
-      </w:r>
-      <w:proofErr w:type="spellStart"/>
-      <w:r>
-        <w:t>Concepts</w:t>
-      </w:r>
-      <w:proofErr w:type="spellEnd"/>
-      <w:r>
-        <w:t xml:space="preserve"> (PWC) heeft een bestaande race site genaamd JM Racing en deze site voldoet niet volledig aan de wensen. </w:t>
-      </w:r>
-      <w:r>
-        <w:t xml:space="preserve">Het probleem dat men heeft met de oude site is het feit dat het werkt met een verouderd systeem en dat de site niet zo in het oog springt zoals de klant dat graag zou willen. </w:t>
-      </w:r>
-      <w:r>
-        <w:t xml:space="preserve">Het is onze taak om een nieuwe website te bouwen, die wel voldoet aan de wensen van de klant. Het design is gemaakt door een medewerker van Proven Web </w:t>
-      </w:r>
-      <w:proofErr w:type="spellStart"/>
-      <w:r>
-        <w:t>Concepts</w:t>
-      </w:r>
-      <w:proofErr w:type="spellEnd"/>
-      <w:r>
-        <w:t xml:space="preserve"> en het slicen van dit design wordt uitbesteed aan een extern bedrijf. Uiteindelijk is het onze taak om de functionaliteit van de site op ons te nemen. We zullen zowel de front- als backend functionaliteit bouwen en er uiteindelijk voor zorgen dat de site naar behoren functioneert.</w:t>
-      </w:r>
-    </w:p>
-    <w:p>
-      <w:r>
-        <w:t xml:space="preserve">Bij het ontwikkelen van de voornaamste functionaliteiten van de site (bijvoorbeeld het </w:t>
+        <w:t>De opdracht die we gaan u</w:t>
+      </w:r>
+      <w:r>
+        <w:t>itvoeren is</w:t>
+      </w:r>
+      <w:r>
+        <w:t xml:space="preserve"> </w:t>
       </w:r>
       <w:commentRangeStart w:id="11"/>
       <w:r>
-        <w:t>CMS</w:t>
+        <w:t>v</w:t>
+      </w:r>
+      <w:commentRangeStart w:id="12"/>
+      <w:r>
+        <w:t>er</w:t>
+      </w:r>
+      <w:r>
+        <w:t>nieuwen</w:t>
       </w:r>
       <w:commentRangeEnd w:id="11"/>
       <w:r>
@@ -2749,45 +2686,92 @@
         <w:commentReference w:id="11"/>
       </w:r>
       <w:r>
-        <w:t xml:space="preserve">) zullen we gebruik maken van PHP en het </w:t>
-      </w:r>
-      <w:proofErr w:type="spellStart"/>
-      <w:r>
-        <w:t>Cake</w:t>
+        <w:t xml:space="preserve"> </w:t>
+      </w:r>
+      <w:commentRangeEnd w:id="12"/>
+      <w:r>
+        <w:rPr>
+          <w:rStyle w:val="Verwijzingopmerking"/>
+        </w:rPr>
+        <w:commentReference w:id="12"/>
+      </w:r>
+      <w:r>
+        <w:t>van een bestaande site genaamd JM Racing</w:t>
+      </w:r>
+      <w:r>
+        <w:t>. Het is een site die informatie bevat over allerlei aspecten die betrekking hebben op het JM raceteam.</w:t>
+      </w:r>
+      <w:r>
+        <w:t xml:space="preserve"> Met de bestaande website zullen wij niet werken; wij maken een volledig nieuwe website.</w:t>
+      </w:r>
+    </w:p>
+    <w:p>
+      <w:pPr>
+        <w:pStyle w:val="Kop2"/>
+      </w:pPr>
+      <w:bookmarkStart w:id="13" w:name="_Toc384906961"/>
+      <w:r>
+        <w:t>Uitgebreide beschrijving</w:t>
+      </w:r>
+      <w:bookmarkEnd w:id="13"/>
+    </w:p>
+    <w:p>
+      <w:r>
+        <w:t xml:space="preserve">Na een oriënterend gesprek met onze opdrachtgever hebben we vastgesteld wat onze opdracht precies in gaat houden. Een klant van Proven Web Concepts (PWC) heeft een bestaande race site genaamd JM Racing en deze site voldoet niet volledig aan de wensen. </w:t>
+      </w:r>
+      <w:r>
+        <w:t xml:space="preserve">Het probleem dat men heeft met de oude site is het feit dat het werkt met een verouderd systeem en dat de site niet zo in het oog springt zoals de klant dat graag zou willen. </w:t>
+      </w:r>
+      <w:r>
+        <w:t>Het is onze taak om een nieuwe website te bouwen, die wel voldoet aan de wensen van de klant. Het design is gemaakt door een medewerker van Proven Web Concepts en het slicen van dit design wordt uitbesteed aan een extern bedrijf. Uiteindelijk is het onze taak om de functionaliteit van de site op ons te nemen. We zullen zowel de front- als backend functionaliteit bouwen en er uiteindelijk voor zorgen dat de site naar behoren functioneert.</w:t>
+      </w:r>
+    </w:p>
+    <w:p>
+      <w:r>
+        <w:t>Bij het ontwikkelen van de voornaamste</w:t>
+      </w:r>
+      <w:r>
+        <w:t xml:space="preserve"> functionaliteiten van de site, </w:t>
+      </w:r>
+      <w:r>
+        <w:t>bijvoorbeeld het</w:t>
+      </w:r>
+      <w:r>
+        <w:t xml:space="preserve"> Content Management System </w:t>
+      </w:r>
+      <w:r>
+        <w:t xml:space="preserve"> </w:t>
+      </w:r>
+      <w:commentRangeStart w:id="14"/>
+      <w:r>
+        <w:t>CMS</w:t>
+      </w:r>
+      <w:commentRangeEnd w:id="14"/>
+      <w:r>
+        <w:rPr>
+          <w:rStyle w:val="Verwijzingopmerking"/>
+        </w:rPr>
+        <w:commentReference w:id="14"/>
+      </w:r>
+      <w:r>
+        <w:t>) zullen we gebruik maken van PHP en het Cake</w:t>
       </w:r>
       <w:r>
         <w:t>PHP</w:t>
       </w:r>
-      <w:proofErr w:type="spellEnd"/>
-      <w:r>
-        <w:t xml:space="preserve"> Framework. Voor de dynamische elementen van de site, zoals bijvoorbeeld de </w:t>
-      </w:r>
-      <w:proofErr w:type="spellStart"/>
-      <w:r>
-        <w:t>sliders</w:t>
-      </w:r>
-      <w:proofErr w:type="spellEnd"/>
-      <w:r>
-        <w:t>, menu's en submenu's zullen we gebruik maken van Javascript/</w:t>
-      </w:r>
-      <w:proofErr w:type="spellStart"/>
-      <w:r>
-        <w:t>Jquery</w:t>
-      </w:r>
-      <w:proofErr w:type="spellEnd"/>
-      <w:r>
-        <w:t>.</w:t>
+      <w:r>
+        <w:t xml:space="preserve"> Framework. Voor de dynamische elementen van de site, zoals bijvoorbeeld de sliders, menu's en submenu's zullen we gebruik maken van Javascript/Jquery.</w:t>
       </w:r>
     </w:p>
     <w:p>
       <w:pPr>
         <w:pStyle w:val="Kop2"/>
       </w:pPr>
-      <w:bookmarkStart w:id="12" w:name="_Toc384906962"/>
+      <w:bookmarkStart w:id="15" w:name="_Toc384906962"/>
       <w:r>
         <w:t>Het beoogde eindproduct</w:t>
       </w:r>
-      <w:bookmarkEnd w:id="12"/>
+      <w:bookmarkEnd w:id="15"/>
     </w:p>
     <w:p>
       <w:r>
@@ -2922,35 +2906,19 @@
       <w:pPr>
         <w:pStyle w:val="Kop2"/>
       </w:pPr>
-      <w:bookmarkStart w:id="13" w:name="_Toc384906963"/>
+      <w:bookmarkStart w:id="16" w:name="_Toc384906963"/>
       <w:r>
         <w:t>Het inhoudelijke niveau van de opdracht</w:t>
       </w:r>
-      <w:bookmarkEnd w:id="13"/>
-    </w:p>
-    <w:p>
-      <w:r>
-        <w:t xml:space="preserve">Het niveau van de opdracht lijkt ons uitdagend, maar te doen. We zullen met een </w:t>
-      </w:r>
-      <w:proofErr w:type="spellStart"/>
-      <w:r>
-        <w:t>framework</w:t>
-      </w:r>
-      <w:proofErr w:type="spellEnd"/>
-      <w:r>
-        <w:t xml:space="preserve"> werken waar we nog niet bekend mee zijn, dus dat zal in eerste instantie misschien lastig zijn. Verder zullen we echter veel werken met programmeertalen die we op school uitgebreid behandeld hebben, zoals PHP en </w:t>
-      </w:r>
-      <w:proofErr w:type="spellStart"/>
-      <w:r>
-        <w:t>Jquery</w:t>
-      </w:r>
-      <w:proofErr w:type="spellEnd"/>
-      <w:r>
-        <w:t xml:space="preserve">. Al bij al denken we dus </w:t>
+      <w:bookmarkEnd w:id="16"/>
+    </w:p>
+    <w:p>
+      <w:r>
+        <w:t xml:space="preserve">Het niveau van de opdracht lijkt ons uitdagend, maar te doen. We zullen met een framework werken waar we nog niet bekend mee zijn, dus dat zal in eerste instantie misschien lastig zijn. Verder zullen we echter veel werken met </w:t>
       </w:r>
       <w:r>
         <w:lastRenderedPageBreak/>
-        <w:t>dat we wel in staat zullen zijn om de opdracht tot een goed einde te brengen. De praktijk zal uiteindelijk uitwijzen of dit ook daadwerkelijk het geval zal zijn.</w:t>
+        <w:t>programmeertalen die we op school uitgebreid behandeld hebben, zoals PHP en Jquery. Al bij al denken we dus dat we wel in staat zullen zijn om de opdracht tot een goed einde te brengen. De praktijk zal uiteindelijk uitwijzen of dit ook daadwerkelijk het geval zal zijn.</w:t>
       </w:r>
       <w:r>
         <w:br w:type="page"/>
@@ -2960,16 +2928,18 @@
       <w:pPr>
         <w:pStyle w:val="Kop1"/>
       </w:pPr>
-      <w:bookmarkStart w:id="14" w:name="h.nrfm1soiek2g" w:colFirst="0" w:colLast="0"/>
-      <w:bookmarkStart w:id="15" w:name="_Toc384906964"/>
-      <w:bookmarkEnd w:id="14"/>
-      <w:commentRangeStart w:id="16"/>
+      <w:bookmarkStart w:id="17" w:name="h.nrfm1soiek2g" w:colFirst="0" w:colLast="0"/>
+      <w:bookmarkStart w:id="18" w:name="_Toc384906964"/>
+      <w:bookmarkEnd w:id="17"/>
+      <w:commentRangeStart w:id="19"/>
+      <w:commentRangeStart w:id="20"/>
       <w:r>
         <w:lastRenderedPageBreak/>
         <w:t>Afbakening</w:t>
       </w:r>
-      <w:bookmarkEnd w:id="15"/>
-      <w:commentRangeEnd w:id="16"/>
+      <w:bookmarkEnd w:id="18"/>
+      <w:commentRangeEnd w:id="19"/>
+      <w:commentRangeEnd w:id="20"/>
       <w:r>
         <w:rPr>
           <w:rStyle w:val="Verwijzingopmerking"/>
@@ -2979,7 +2949,18 @@
           <w:color w:val="auto"/>
           <w:spacing w:val="0"/>
         </w:rPr>
-        <w:commentReference w:id="16"/>
+        <w:commentReference w:id="20"/>
+      </w:r>
+      <w:r>
+        <w:rPr>
+          <w:rStyle w:val="Verwijzingopmerking"/>
+          <w:b w:val="0"/>
+          <w:bCs w:val="0"/>
+          <w:caps w:val="0"/>
+          <w:color w:val="auto"/>
+          <w:spacing w:val="0"/>
+        </w:rPr>
+        <w:commentReference w:id="19"/>
       </w:r>
     </w:p>
     <w:p>
@@ -2990,7 +2971,35 @@
         <w:t xml:space="preserve"> Dat houdt in dat de onderdelen die we uiteindelijk opleveren ook daadwerkelijk in de praktijk bruikbaar zijn en dus waarde voor de klant en de opdrachtgever hebben.</w:t>
       </w:r>
       <w:r>
-        <w:t xml:space="preserve"> Aan de kwaliteit wordt meer waarde gehecht dan aan de kwantiteit, dus daar zal onze aandacht dan ook voornamelijk liggen. Ondanks dat zullen we wel proberen de website volledig af te ronden, omdat we het persoonlijk fijn vinden om een project ook daadwerkelijk af te ronden. Mocht dit lukken, dan zullen we de site ook daadwerkelijk online zetten en zorgen dat de site goed werkt in een online omgeving.</w:t>
+        <w:t xml:space="preserve"> Aan de kwaliteit wordt meer waarde gehecht dan aan de kwantiteit, dus daar zal onze aandacht dan ook voornamelijk liggen. Ondanks dat zullen we wel proberen de website volledig af te ronden, omdat we het persoonlijk fijn vinden om een project ook daadwerkelijk af te ronden. Mocht dit lukken, </w:t>
+      </w:r>
+      <w:r>
+        <w:t>dan wordt door PWC de website online gezet.</w:t>
+      </w:r>
+    </w:p>
+    <w:p>
+      <w:r>
+        <w:t>Alles dat met ontwerp</w:t>
+      </w:r>
+      <w:r>
+        <w:t xml:space="preserve"> te maken heeft</w:t>
+      </w:r>
+      <w:r>
+        <w:t xml:space="preserve"> wordt gedaan door Martin Molenaar van PWC gedaan. Als wij hier vragen of problemen mee hebben, moeten we bij hem zijn. De slicing van de pagina’s (HTML / CSS) wordt gedaan door een derde partij in India.</w:t>
+      </w:r>
+      <w:r>
+        <w:t xml:space="preserve"> Vragen hierover zijn ook voor Martin.</w:t>
+      </w:r>
+      <w:r>
+        <w:t xml:space="preserve"> Het opleveren van het project wordt gedaan door PWC. Daarom zullen wij het project aan PWC opleveren als wij er klaar mee zijn.</w:t>
+      </w:r>
+      <w:r>
+        <w:t xml:space="preserve"> De functionele eisen van het project worden aan ons gesteld door PWC. Er wordt ook een online test omgeving geleverd door PWC. De website kan de klant zelf beheren. Als laatste helpt PWC met het product na de oplevering.</w:t>
+      </w:r>
+    </w:p>
+    <w:p>
+      <w:r>
+        <w:t>Wij doen alleen de technische implementatie van het project. Dus dat is vooral de PHP en Javascript.</w:t>
       </w:r>
     </w:p>
     <w:tbl>
@@ -3010,14 +3019,13 @@
         <w:tblLook w:val="0600" w:firstRow="0" w:lastRow="0" w:firstColumn="0" w:lastColumn="0" w:noHBand="1" w:noVBand="1"/>
       </w:tblPr>
       <w:tblGrid>
-        <w:gridCol w:w="3120"/>
-        <w:gridCol w:w="3120"/>
-        <w:gridCol w:w="3120"/>
+        <w:gridCol w:w="4410"/>
+        <w:gridCol w:w="4950"/>
       </w:tblGrid>
       <w:tr>
         <w:tc>
           <w:tcPr>
-            <w:tcW w:w="3120" w:type="dxa"/>
+            <w:tcW w:w="4410" w:type="dxa"/>
             <w:tcMar>
               <w:top w:w="100" w:type="dxa"/>
               <w:left w:w="100" w:type="dxa"/>
@@ -3039,7 +3047,7 @@
         </w:tc>
         <w:tc>
           <w:tcPr>
-            <w:tcW w:w="3120" w:type="dxa"/>
+            <w:tcW w:w="4950" w:type="dxa"/>
             <w:tcMar>
               <w:top w:w="100" w:type="dxa"/>
               <w:left w:w="100" w:type="dxa"/>
@@ -3059,36 +3067,6 @@
             </w:r>
           </w:p>
         </w:tc>
-        <w:tc>
-          <w:tcPr>
-            <w:tcW w:w="3120" w:type="dxa"/>
-            <w:tcMar>
-              <w:top w:w="100" w:type="dxa"/>
-              <w:left w:w="100" w:type="dxa"/>
-              <w:bottom w:w="100" w:type="dxa"/>
-              <w:right w:w="100" w:type="dxa"/>
-            </w:tcMar>
-          </w:tcPr>
-          <w:p>
-            <w:pPr>
-              <w:spacing w:line="240" w:lineRule="auto"/>
-            </w:pPr>
-            <w:commentRangeStart w:id="17"/>
-            <w:r>
-              <w:rPr>
-                <w:b/>
-              </w:rPr>
-              <w:t>Risico</w:t>
-            </w:r>
-            <w:commentRangeEnd w:id="17"/>
-            <w:r>
-              <w:rPr>
-                <w:rStyle w:val="Verwijzingopmerking"/>
-              </w:rPr>
-              <w:commentReference w:id="17"/>
-            </w:r>
-          </w:p>
-        </w:tc>
       </w:tr>
       <w:tr>
         <w:trPr>
@@ -3096,7 +3074,7 @@
         </w:trPr>
         <w:tc>
           <w:tcPr>
-            <w:tcW w:w="3120" w:type="dxa"/>
+            <w:tcW w:w="4410" w:type="dxa"/>
             <w:tcMar>
               <w:top w:w="100" w:type="dxa"/>
               <w:left w:w="100" w:type="dxa"/>
@@ -3115,7 +3093,7 @@
         </w:tc>
         <w:tc>
           <w:tcPr>
-            <w:tcW w:w="3120" w:type="dxa"/>
+            <w:tcW w:w="4950" w:type="dxa"/>
             <w:tcMar>
               <w:top w:w="100" w:type="dxa"/>
               <w:left w:w="100" w:type="dxa"/>
@@ -3128,18 +3106,15 @@
               <w:pStyle w:val="Geenafstand"/>
             </w:pPr>
             <w:r>
-              <w:t xml:space="preserve">Proven Web </w:t>
-            </w:r>
-            <w:proofErr w:type="spellStart"/>
-            <w:r>
-              <w:t>Concepts</w:t>
-            </w:r>
-            <w:proofErr w:type="spellEnd"/>
+              <w:t>Stagiaires</w:t>
+            </w:r>
           </w:p>
         </w:tc>
+      </w:tr>
+      <w:tr>
         <w:tc>
           <w:tcPr>
-            <w:tcW w:w="3120" w:type="dxa"/>
+            <w:tcW w:w="4410" w:type="dxa"/>
             <w:tcMar>
               <w:top w:w="100" w:type="dxa"/>
               <w:left w:w="100" w:type="dxa"/>
@@ -3152,15 +3127,13 @@
               <w:pStyle w:val="Geenafstand"/>
             </w:pPr>
             <w:r>
-              <w:t>We kunnen niet komen werken, waardoor de einddatum opschuift</w:t>
+              <w:t>Eind project 20-6-2014</w:t>
             </w:r>
           </w:p>
         </w:tc>
-      </w:tr>
-      <w:tr>
         <w:tc>
           <w:tcPr>
-            <w:tcW w:w="3120" w:type="dxa"/>
+            <w:tcW w:w="4950" w:type="dxa"/>
             <w:tcMar>
               <w:top w:w="100" w:type="dxa"/>
               <w:left w:w="100" w:type="dxa"/>
@@ -3173,13 +3146,15 @@
               <w:pStyle w:val="Geenafstand"/>
             </w:pPr>
             <w:r>
-              <w:t>Eind project 20-6-2014</w:t>
+              <w:t>Stagiaires</w:t>
             </w:r>
           </w:p>
         </w:tc>
+      </w:tr>
+      <w:tr>
         <w:tc>
           <w:tcPr>
-            <w:tcW w:w="3120" w:type="dxa"/>
+            <w:tcW w:w="4410" w:type="dxa"/>
             <w:tcMar>
               <w:top w:w="100" w:type="dxa"/>
               <w:left w:w="100" w:type="dxa"/>
@@ -3192,18 +3167,13 @@
               <w:pStyle w:val="Geenafstand"/>
             </w:pPr>
             <w:r>
-              <w:t xml:space="preserve">Proven Web </w:t>
-            </w:r>
-            <w:proofErr w:type="spellStart"/>
-            <w:r>
-              <w:t>Concepts</w:t>
-            </w:r>
-            <w:proofErr w:type="spellEnd"/>
+              <w:t>Ontwerp grafische interface</w:t>
+            </w:r>
           </w:p>
         </w:tc>
         <w:tc>
           <w:tcPr>
-            <w:tcW w:w="3120" w:type="dxa"/>
+            <w:tcW w:w="4950" w:type="dxa"/>
             <w:tcMar>
               <w:top w:w="100" w:type="dxa"/>
               <w:left w:w="100" w:type="dxa"/>
@@ -3216,7 +3186,7 @@
               <w:pStyle w:val="Geenafstand"/>
             </w:pPr>
             <w:r>
-              <w:t>Het project is niet af, waardoor de opdracht misschien niet wordt geaccepteerd</w:t>
+              <w:t>Proven Web Concepts</w:t>
             </w:r>
           </w:p>
         </w:tc>
@@ -3224,7 +3194,7 @@
       <w:tr>
         <w:tc>
           <w:tcPr>
-            <w:tcW w:w="3120" w:type="dxa"/>
+            <w:tcW w:w="4410" w:type="dxa"/>
             <w:tcMar>
               <w:top w:w="100" w:type="dxa"/>
               <w:left w:w="100" w:type="dxa"/>
@@ -3237,13 +3207,13 @@
               <w:pStyle w:val="Geenafstand"/>
             </w:pPr>
             <w:r>
-              <w:t>Ontwerp grafische interface</w:t>
+              <w:t>Styling</w:t>
             </w:r>
           </w:p>
         </w:tc>
         <w:tc>
           <w:tcPr>
-            <w:tcW w:w="3120" w:type="dxa"/>
+            <w:tcW w:w="4950" w:type="dxa"/>
             <w:tcMar>
               <w:top w:w="100" w:type="dxa"/>
               <w:left w:w="100" w:type="dxa"/>
@@ -3256,18 +3226,15 @@
               <w:pStyle w:val="Geenafstand"/>
             </w:pPr>
             <w:r>
-              <w:t xml:space="preserve">Proven Web </w:t>
-            </w:r>
-            <w:proofErr w:type="spellStart"/>
-            <w:r>
-              <w:t>Concepts</w:t>
-            </w:r>
-            <w:proofErr w:type="spellEnd"/>
+              <w:t>Proven Web Concepts</w:t>
+            </w:r>
           </w:p>
         </w:tc>
+      </w:tr>
+      <w:tr>
         <w:tc>
           <w:tcPr>
-            <w:tcW w:w="3120" w:type="dxa"/>
+            <w:tcW w:w="4410" w:type="dxa"/>
             <w:tcMar>
               <w:top w:w="100" w:type="dxa"/>
               <w:left w:w="100" w:type="dxa"/>
@@ -3280,15 +3247,13 @@
               <w:pStyle w:val="Geenafstand"/>
             </w:pPr>
             <w:r>
-              <w:t>Het ontwerp is niet af, waardoor de styling nog niet gedaan kan worden</w:t>
+              <w:t>Slicing</w:t>
             </w:r>
           </w:p>
         </w:tc>
-      </w:tr>
-      <w:tr>
         <w:tc>
           <w:tcPr>
-            <w:tcW w:w="3120" w:type="dxa"/>
+            <w:tcW w:w="4950" w:type="dxa"/>
             <w:tcMar>
               <w:top w:w="100" w:type="dxa"/>
               <w:left w:w="100" w:type="dxa"/>
@@ -3301,13 +3266,15 @@
               <w:pStyle w:val="Geenafstand"/>
             </w:pPr>
             <w:r>
-              <w:t>Styling</w:t>
+              <w:t>Derde partij</w:t>
             </w:r>
           </w:p>
         </w:tc>
+      </w:tr>
+      <w:tr>
         <w:tc>
           <w:tcPr>
-            <w:tcW w:w="3120" w:type="dxa"/>
+            <w:tcW w:w="4410" w:type="dxa"/>
             <w:tcMar>
               <w:top w:w="100" w:type="dxa"/>
               <w:left w:w="100" w:type="dxa"/>
@@ -3320,13 +3287,13 @@
               <w:pStyle w:val="Geenafstand"/>
             </w:pPr>
             <w:r>
-              <w:t>Derde partij</w:t>
+              <w:t>Testomgeving</w:t>
             </w:r>
           </w:p>
         </w:tc>
         <w:tc>
           <w:tcPr>
-            <w:tcW w:w="3120" w:type="dxa"/>
+            <w:tcW w:w="4950" w:type="dxa"/>
             <w:tcMar>
               <w:top w:w="100" w:type="dxa"/>
               <w:left w:w="100" w:type="dxa"/>
@@ -3339,7 +3306,7 @@
               <w:pStyle w:val="Geenafstand"/>
             </w:pPr>
             <w:r>
-              <w:t>De styling is niet af, waardoor wij nog niet bezig kunnen</w:t>
+              <w:t>Proven Web Concepts</w:t>
             </w:r>
           </w:p>
         </w:tc>
@@ -3347,7 +3314,7 @@
       <w:tr>
         <w:tc>
           <w:tcPr>
-            <w:tcW w:w="3120" w:type="dxa"/>
+            <w:tcW w:w="4410" w:type="dxa"/>
             <w:tcMar>
               <w:top w:w="100" w:type="dxa"/>
               <w:left w:w="100" w:type="dxa"/>
@@ -3360,13 +3327,13 @@
               <w:pStyle w:val="Geenafstand"/>
             </w:pPr>
             <w:r>
-              <w:t>Testomgeving</w:t>
+              <w:t>Uploaden Website</w:t>
             </w:r>
           </w:p>
         </w:tc>
         <w:tc>
           <w:tcPr>
-            <w:tcW w:w="3120" w:type="dxa"/>
+            <w:tcW w:w="4950" w:type="dxa"/>
             <w:tcMar>
               <w:top w:w="100" w:type="dxa"/>
               <w:left w:w="100" w:type="dxa"/>
@@ -3379,18 +3346,15 @@
               <w:pStyle w:val="Geenafstand"/>
             </w:pPr>
             <w:r>
-              <w:t xml:space="preserve">Proven Web </w:t>
-            </w:r>
-            <w:proofErr w:type="spellStart"/>
-            <w:r>
-              <w:t>Concepts</w:t>
-            </w:r>
-            <w:proofErr w:type="spellEnd"/>
+              <w:t>Proven Web Concepts</w:t>
+            </w:r>
           </w:p>
         </w:tc>
+      </w:tr>
+      <w:tr>
         <w:tc>
           <w:tcPr>
-            <w:tcW w:w="3120" w:type="dxa"/>
+            <w:tcW w:w="4410" w:type="dxa"/>
             <w:tcMar>
               <w:top w:w="100" w:type="dxa"/>
               <w:left w:w="100" w:type="dxa"/>
@@ -3403,15 +3367,13 @@
               <w:pStyle w:val="Geenafstand"/>
             </w:pPr>
             <w:r>
-              <w:t>Wij kunnen de testomgeving niet gebruiken, waardoor wij niet kunnen testen</w:t>
+              <w:t>Helpdesk Product</w:t>
             </w:r>
           </w:p>
         </w:tc>
-      </w:tr>
-      <w:tr>
         <w:tc>
           <w:tcPr>
-            <w:tcW w:w="3120" w:type="dxa"/>
+            <w:tcW w:w="4950" w:type="dxa"/>
             <w:tcMar>
               <w:top w:w="100" w:type="dxa"/>
               <w:left w:w="100" w:type="dxa"/>
@@ -3424,13 +3386,15 @@
               <w:pStyle w:val="Geenafstand"/>
             </w:pPr>
             <w:r>
-              <w:t>Uploaden Website</w:t>
+              <w:t>Proven Web Concept</w:t>
             </w:r>
           </w:p>
         </w:tc>
+      </w:tr>
+      <w:tr>
         <w:tc>
           <w:tcPr>
-            <w:tcW w:w="3120" w:type="dxa"/>
+            <w:tcW w:w="4410" w:type="dxa"/>
             <w:tcMar>
               <w:top w:w="100" w:type="dxa"/>
               <w:left w:w="100" w:type="dxa"/>
@@ -3443,18 +3407,13 @@
               <w:pStyle w:val="Geenafstand"/>
             </w:pPr>
             <w:r>
-              <w:t xml:space="preserve">Proven Web </w:t>
-            </w:r>
-            <w:proofErr w:type="spellStart"/>
-            <w:r>
-              <w:t>Concepts</w:t>
-            </w:r>
-            <w:proofErr w:type="spellEnd"/>
+              <w:t>Beheer Website</w:t>
+            </w:r>
           </w:p>
         </w:tc>
         <w:tc>
           <w:tcPr>
-            <w:tcW w:w="3120" w:type="dxa"/>
+            <w:tcW w:w="4950" w:type="dxa"/>
             <w:tcMar>
               <w:top w:w="100" w:type="dxa"/>
               <w:left w:w="100" w:type="dxa"/>
@@ -3467,132 +3426,7 @@
               <w:pStyle w:val="Geenafstand"/>
             </w:pPr>
             <w:r>
-              <w:t>Het product kan niet worden opgeleverd</w:t>
-            </w:r>
-          </w:p>
-        </w:tc>
-      </w:tr>
-      <w:tr>
-        <w:tc>
-          <w:tcPr>
-            <w:tcW w:w="3120" w:type="dxa"/>
-            <w:tcMar>
-              <w:top w:w="100" w:type="dxa"/>
-              <w:left w:w="100" w:type="dxa"/>
-              <w:bottom w:w="100" w:type="dxa"/>
-              <w:right w:w="100" w:type="dxa"/>
-            </w:tcMar>
-          </w:tcPr>
-          <w:p>
-            <w:pPr>
-              <w:pStyle w:val="Geenafstand"/>
-            </w:pPr>
-            <w:r>
-              <w:t>Helpdesk Product</w:t>
-            </w:r>
-          </w:p>
-        </w:tc>
-        <w:tc>
-          <w:tcPr>
-            <w:tcW w:w="3120" w:type="dxa"/>
-            <w:tcMar>
-              <w:top w:w="100" w:type="dxa"/>
-              <w:left w:w="100" w:type="dxa"/>
-              <w:bottom w:w="100" w:type="dxa"/>
-              <w:right w:w="100" w:type="dxa"/>
-            </w:tcMar>
-          </w:tcPr>
-          <w:p>
-            <w:pPr>
-              <w:pStyle w:val="Geenafstand"/>
-            </w:pPr>
-            <w:r>
-              <w:t>Proven Web Concept</w:t>
-            </w:r>
-          </w:p>
-        </w:tc>
-        <w:tc>
-          <w:tcPr>
-            <w:tcW w:w="3120" w:type="dxa"/>
-            <w:tcMar>
-              <w:top w:w="100" w:type="dxa"/>
-              <w:left w:w="100" w:type="dxa"/>
-              <w:bottom w:w="100" w:type="dxa"/>
-              <w:right w:w="100" w:type="dxa"/>
-            </w:tcMar>
-          </w:tcPr>
-          <w:p>
-            <w:pPr>
-              <w:pStyle w:val="Geenafstand"/>
-            </w:pPr>
-            <w:proofErr w:type="spellStart"/>
-            <w:r>
-              <w:t>Wilvo</w:t>
-            </w:r>
-            <w:proofErr w:type="spellEnd"/>
-            <w:r>
-              <w:t xml:space="preserve"> loopt tegen problemen op die niet opgelost kunnen worden</w:t>
-            </w:r>
-          </w:p>
-        </w:tc>
-      </w:tr>
-      <w:tr>
-        <w:tc>
-          <w:tcPr>
-            <w:tcW w:w="3120" w:type="dxa"/>
-            <w:tcMar>
-              <w:top w:w="100" w:type="dxa"/>
-              <w:left w:w="100" w:type="dxa"/>
-              <w:bottom w:w="100" w:type="dxa"/>
-              <w:right w:w="100" w:type="dxa"/>
-            </w:tcMar>
-          </w:tcPr>
-          <w:p>
-            <w:pPr>
-              <w:pStyle w:val="Geenafstand"/>
-            </w:pPr>
-            <w:r>
-              <w:t>Beheer Website</w:t>
-            </w:r>
-          </w:p>
-        </w:tc>
-        <w:tc>
-          <w:tcPr>
-            <w:tcW w:w="3120" w:type="dxa"/>
-            <w:tcMar>
-              <w:top w:w="100" w:type="dxa"/>
-              <w:left w:w="100" w:type="dxa"/>
-              <w:bottom w:w="100" w:type="dxa"/>
-              <w:right w:w="100" w:type="dxa"/>
-            </w:tcMar>
-          </w:tcPr>
-          <w:p>
-            <w:pPr>
-              <w:pStyle w:val="Geenafstand"/>
-            </w:pPr>
-            <w:proofErr w:type="spellStart"/>
-            <w:r>
-              <w:t>Wilvo</w:t>
-            </w:r>
-            <w:proofErr w:type="spellEnd"/>
-          </w:p>
-        </w:tc>
-        <w:tc>
-          <w:tcPr>
-            <w:tcW w:w="3120" w:type="dxa"/>
-            <w:tcMar>
-              <w:top w:w="100" w:type="dxa"/>
-              <w:left w:w="100" w:type="dxa"/>
-              <w:bottom w:w="100" w:type="dxa"/>
-              <w:right w:w="100" w:type="dxa"/>
-            </w:tcMar>
-          </w:tcPr>
-          <w:p>
-            <w:pPr>
-              <w:pStyle w:val="Geenafstand"/>
-            </w:pPr>
-            <w:r>
-              <w:t>De website veroudert</w:t>
+              <w:t>JM Racing</w:t>
             </w:r>
           </w:p>
         </w:tc>
@@ -3608,541 +3442,14 @@
       <w:pPr>
         <w:pStyle w:val="Kop1"/>
       </w:pPr>
-      <w:bookmarkStart w:id="18" w:name="h.gcfooxwo7dbb" w:colFirst="0" w:colLast="0"/>
-      <w:bookmarkStart w:id="19" w:name="_Toc384906965"/>
-      <w:bookmarkEnd w:id="18"/>
-      <w:commentRangeStart w:id="20"/>
-      <w:r>
-        <w:t>Producten en activiteiten</w:t>
-      </w:r>
-      <w:bookmarkEnd w:id="19"/>
-      <w:commentRangeEnd w:id="20"/>
-      <w:r>
-        <w:rPr>
-          <w:rStyle w:val="Verwijzingopmerking"/>
-          <w:b w:val="0"/>
-          <w:bCs w:val="0"/>
-          <w:caps w:val="0"/>
-          <w:color w:val="auto"/>
-          <w:spacing w:val="0"/>
-        </w:rPr>
-        <w:commentReference w:id="20"/>
-      </w:r>
-    </w:p>
-    <w:p>
-      <w:pPr>
-        <w:rPr>
-          <w:rFonts w:ascii="Times New Roman" w:hAnsi="Times New Roman" w:cs="Times New Roman"/>
-          <w:sz w:val="24"/>
-          <w:szCs w:val="24"/>
-        </w:rPr>
-      </w:pPr>
-      <w:r>
-        <w:t>Hier beschrijven wij de activiteiten die nodig zijn om het project tot een succesvol einde te brengen.</w:t>
-      </w:r>
-    </w:p>
-    <w:p>
-      <w:pPr>
-        <w:rPr>
-          <w:rFonts w:ascii="Times New Roman" w:hAnsi="Times New Roman" w:cs="Times New Roman"/>
-          <w:sz w:val="24"/>
-          <w:szCs w:val="24"/>
-        </w:rPr>
-      </w:pPr>
-      <w:r>
-        <w:t>Plan van aanpak:</w:t>
-      </w:r>
-    </w:p>
-    <w:p>
-      <w:pPr>
-        <w:pStyle w:val="Lijstalinea"/>
-        <w:numPr>
-          <w:ilvl w:val="0"/>
-          <w:numId w:val="28"/>
-        </w:numPr>
-      </w:pPr>
-      <w:r>
-        <w:t xml:space="preserve">Gesprekken met Proven Web </w:t>
-      </w:r>
-      <w:proofErr w:type="spellStart"/>
-      <w:r>
-        <w:t>Concepts</w:t>
-      </w:r>
-      <w:proofErr w:type="spellEnd"/>
-      <w:r>
-        <w:t xml:space="preserve"> over de opdracht</w:t>
-      </w:r>
-    </w:p>
-    <w:p>
-      <w:pPr>
-        <w:pStyle w:val="Lijstalinea"/>
-        <w:numPr>
-          <w:ilvl w:val="0"/>
-          <w:numId w:val="28"/>
-        </w:numPr>
-      </w:pPr>
-      <w:r>
-        <w:t>Verzamelen informatie</w:t>
-      </w:r>
-    </w:p>
-    <w:p>
-      <w:pPr>
-        <w:pStyle w:val="Lijstalinea"/>
-        <w:numPr>
-          <w:ilvl w:val="0"/>
-          <w:numId w:val="28"/>
-        </w:numPr>
-      </w:pPr>
-      <w:r>
-        <w:t>Opstellen eerste versie (concept)</w:t>
-      </w:r>
-    </w:p>
-    <w:p>
-      <w:pPr>
-        <w:pStyle w:val="Lijstalinea"/>
-        <w:numPr>
-          <w:ilvl w:val="0"/>
-          <w:numId w:val="28"/>
-        </w:numPr>
-      </w:pPr>
-      <w:r>
-        <w:t>Controleren eerste versie</w:t>
-      </w:r>
-    </w:p>
-    <w:p>
-      <w:pPr>
-        <w:pStyle w:val="Lijstalinea"/>
-        <w:numPr>
-          <w:ilvl w:val="0"/>
-          <w:numId w:val="28"/>
-        </w:numPr>
-      </w:pPr>
-      <w:r>
-        <w:t>Bespreken eerste versie met opdrachtgever en school</w:t>
-      </w:r>
-    </w:p>
-    <w:p>
-      <w:pPr>
-        <w:pStyle w:val="Lijstalinea"/>
-        <w:numPr>
-          <w:ilvl w:val="0"/>
-          <w:numId w:val="28"/>
-        </w:numPr>
-      </w:pPr>
-      <w:r>
-        <w:t>Definitief plan van aanpak</w:t>
-      </w:r>
-    </w:p>
-    <w:p>
-      <w:pPr>
-        <w:rPr>
-          <w:rFonts w:ascii="Times New Roman" w:hAnsi="Times New Roman" w:cs="Times New Roman"/>
-          <w:sz w:val="24"/>
-          <w:szCs w:val="24"/>
-        </w:rPr>
-      </w:pPr>
-      <w:r>
-        <w:t>Technisch Ontwerp:</w:t>
-      </w:r>
-    </w:p>
-    <w:p>
-      <w:pPr>
-        <w:pStyle w:val="Lijstalinea"/>
-        <w:numPr>
-          <w:ilvl w:val="0"/>
-          <w:numId w:val="29"/>
-        </w:numPr>
-      </w:pPr>
-      <w:r>
-        <w:t>Modeldiagram</w:t>
-      </w:r>
-    </w:p>
-    <w:p>
-      <w:pPr>
-        <w:pStyle w:val="Lijstalinea"/>
-        <w:numPr>
-          <w:ilvl w:val="0"/>
-          <w:numId w:val="29"/>
-        </w:numPr>
-      </w:pPr>
-      <w:r>
-        <w:t>Voor elk onderdeel verklaren hoe dit moet werken</w:t>
-      </w:r>
-    </w:p>
-    <w:p>
-      <w:pPr>
-        <w:rPr>
-          <w:rFonts w:ascii="Times New Roman" w:hAnsi="Times New Roman" w:cs="Times New Roman"/>
-          <w:sz w:val="24"/>
-          <w:szCs w:val="24"/>
-        </w:rPr>
-      </w:pPr>
-      <w:r>
-        <w:t>Technische Implementatie:</w:t>
-      </w:r>
-    </w:p>
-    <w:p>
-      <w:pPr>
-        <w:pStyle w:val="Lijstalinea"/>
-        <w:numPr>
-          <w:ilvl w:val="0"/>
-          <w:numId w:val="30"/>
-        </w:numPr>
-      </w:pPr>
-      <w:r>
-        <w:t xml:space="preserve">Bestuderen </w:t>
-      </w:r>
-      <w:proofErr w:type="spellStart"/>
-      <w:r>
-        <w:t>CakePHP</w:t>
-      </w:r>
-      <w:proofErr w:type="spellEnd"/>
-    </w:p>
-    <w:p>
-      <w:pPr>
-        <w:pStyle w:val="Lijstalinea"/>
-        <w:numPr>
-          <w:ilvl w:val="0"/>
-          <w:numId w:val="30"/>
-        </w:numPr>
-      </w:pPr>
-      <w:r>
-        <w:t>Plannen werkzaamheden</w:t>
-      </w:r>
-    </w:p>
-    <w:p>
-      <w:pPr>
-        <w:pStyle w:val="Lijstalinea"/>
-        <w:numPr>
-          <w:ilvl w:val="0"/>
-          <w:numId w:val="30"/>
-        </w:numPr>
-      </w:pPr>
-      <w:r>
-        <w:t>Implementeren onderdelen</w:t>
-      </w:r>
-    </w:p>
-    <w:p>
-      <w:pPr>
-        <w:pStyle w:val="Lijstalinea"/>
-        <w:numPr>
-          <w:ilvl w:val="0"/>
-          <w:numId w:val="30"/>
-        </w:numPr>
-      </w:pPr>
-      <w:r>
-        <w:t xml:space="preserve">Bestuderen </w:t>
-      </w:r>
-      <w:proofErr w:type="spellStart"/>
-      <w:r>
-        <w:t>PHPUnit</w:t>
-      </w:r>
-      <w:proofErr w:type="spellEnd"/>
-    </w:p>
-    <w:p>
-      <w:pPr>
-        <w:pStyle w:val="Lijstalinea"/>
-        <w:numPr>
-          <w:ilvl w:val="0"/>
-          <w:numId w:val="30"/>
-        </w:numPr>
-      </w:pPr>
-      <w:r>
-        <w:t>Schrijven unit tests</w:t>
-      </w:r>
-    </w:p>
-    <w:p>
-      <w:pPr>
-        <w:pStyle w:val="Lijstalinea"/>
-        <w:numPr>
-          <w:ilvl w:val="0"/>
-          <w:numId w:val="30"/>
-        </w:numPr>
-      </w:pPr>
-      <w:r>
-        <w:t>Handmatig testen</w:t>
-      </w:r>
-    </w:p>
-    <w:p>
-      <w:r>
-        <w:t>Voortgangsverslagen</w:t>
-      </w:r>
-    </w:p>
-    <w:p>
-      <w:pPr>
-        <w:pStyle w:val="Lijstalinea"/>
-        <w:numPr>
-          <w:ilvl w:val="0"/>
-          <w:numId w:val="31"/>
-        </w:numPr>
-      </w:pPr>
-      <w:r>
-        <w:t>Wekelijks schrijven</w:t>
-      </w:r>
-    </w:p>
-    <w:p>
-      <w:pPr>
-        <w:rPr>
-          <w:rFonts w:ascii="Times New Roman" w:hAnsi="Times New Roman" w:cs="Times New Roman"/>
-          <w:sz w:val="24"/>
-          <w:szCs w:val="24"/>
-        </w:rPr>
-      </w:pPr>
-      <w:r>
-        <w:t>Portfolio:</w:t>
-      </w:r>
-    </w:p>
-    <w:p>
-      <w:pPr>
-        <w:pStyle w:val="Lijstalinea"/>
-        <w:numPr>
-          <w:ilvl w:val="0"/>
-          <w:numId w:val="32"/>
-        </w:numPr>
-      </w:pPr>
-      <w:r>
-        <w:t>Onderzoeken portfolio</w:t>
-      </w:r>
-    </w:p>
-    <w:p>
-      <w:pPr>
-        <w:pStyle w:val="Lijstalinea"/>
-        <w:numPr>
-          <w:ilvl w:val="0"/>
-          <w:numId w:val="32"/>
-        </w:numPr>
-      </w:pPr>
-      <w:r>
-        <w:t>Portfolio schrijven</w:t>
-      </w:r>
-    </w:p>
-    <w:p>
-      <w:pPr>
-        <w:rPr>
-          <w:rFonts w:ascii="Times New Roman" w:hAnsi="Times New Roman" w:cs="Times New Roman"/>
-          <w:sz w:val="24"/>
-          <w:szCs w:val="24"/>
-        </w:rPr>
-      </w:pPr>
-      <w:r>
-        <w:t>Eindpresentatie:</w:t>
-      </w:r>
-    </w:p>
-    <w:p>
-      <w:pPr>
-        <w:pStyle w:val="Lijstalinea"/>
-        <w:numPr>
-          <w:ilvl w:val="0"/>
-          <w:numId w:val="32"/>
-        </w:numPr>
-      </w:pPr>
-      <w:r>
-        <w:t>Onderzoeken eindpresentatie</w:t>
-      </w:r>
-    </w:p>
-    <w:p>
-      <w:pPr>
-        <w:pStyle w:val="Lijstalinea"/>
-        <w:numPr>
-          <w:ilvl w:val="0"/>
-          <w:numId w:val="32"/>
-        </w:numPr>
-      </w:pPr>
-      <w:r>
-        <w:t>Presentatie maken</w:t>
-      </w:r>
-    </w:p>
-    <w:p>
-      <w:pPr>
-        <w:pStyle w:val="Lijstalinea"/>
-        <w:numPr>
-          <w:ilvl w:val="0"/>
-          <w:numId w:val="32"/>
-        </w:numPr>
-      </w:pPr>
-      <w:r>
-        <w:t>Presentatie schrijven</w:t>
-      </w:r>
-    </w:p>
-    <w:p>
-      <w:r>
-        <w:t>Activiteiten:</w:t>
-      </w:r>
-    </w:p>
-    <w:p>
-      <w:pPr>
-        <w:pStyle w:val="Lijstalinea"/>
-        <w:numPr>
-          <w:ilvl w:val="0"/>
-          <w:numId w:val="33"/>
-        </w:numPr>
-      </w:pPr>
-      <w:r>
-        <w:t>Begeleider bezoeken</w:t>
-      </w:r>
-    </w:p>
-    <w:p/>
-    <w:p>
-      <w:pPr>
-        <w:rPr>
-          <w:rFonts w:ascii="Times New Roman" w:hAnsi="Times New Roman" w:cs="Times New Roman"/>
-          <w:sz w:val="24"/>
-          <w:szCs w:val="24"/>
-        </w:rPr>
-      </w:pPr>
-      <w:r>
-        <w:lastRenderedPageBreak/>
-        <w:t xml:space="preserve">Als eerste zullen wij een plan van aanpak opstellen. Hiervoor hebben wij informatie nodig over Proven Web </w:t>
-      </w:r>
-      <w:proofErr w:type="spellStart"/>
-      <w:r>
-        <w:t>Concepts</w:t>
-      </w:r>
-      <w:proofErr w:type="spellEnd"/>
-      <w:r>
-        <w:t xml:space="preserve">, </w:t>
-      </w:r>
-      <w:proofErr w:type="spellStart"/>
-      <w:r>
-        <w:t>Wilvo</w:t>
-      </w:r>
-      <w:proofErr w:type="spellEnd"/>
-      <w:r>
-        <w:t xml:space="preserve"> en de opdracht. Om deze informatie te krijgen zullen we veel overleggen met de begeleiders van Proven Web </w:t>
-      </w:r>
-      <w:proofErr w:type="spellStart"/>
-      <w:r>
-        <w:t>Concepts</w:t>
-      </w:r>
-      <w:proofErr w:type="spellEnd"/>
-      <w:r>
-        <w:t>.</w:t>
-      </w:r>
-    </w:p>
-    <w:p>
-      <w:pPr>
-        <w:rPr>
-          <w:rFonts w:ascii="Times New Roman" w:hAnsi="Times New Roman" w:cs="Times New Roman"/>
-          <w:sz w:val="24"/>
-          <w:szCs w:val="24"/>
-        </w:rPr>
-      </w:pPr>
-      <w:r>
-        <w:t>Het functioneel ontwerp zullen wij in samenwerking met de stagebegeleider maken. Dit doen we, omdat zij beter weten dan wij wat er moet gebeuren. Verder zullen wij deze zelf beheren tijdens het scrum proces.</w:t>
-      </w:r>
-    </w:p>
-    <w:p>
-      <w:pPr>
-        <w:rPr>
-          <w:rFonts w:ascii="Times New Roman" w:hAnsi="Times New Roman" w:cs="Times New Roman"/>
-          <w:sz w:val="24"/>
-          <w:szCs w:val="24"/>
-        </w:rPr>
-      </w:pPr>
-      <w:r>
-        <w:t>Het technisch ontwerp zullen wij zelf maken en beheren door middel van het scrumproces. Bij beide ontwerpen maken we gebruik van UML voor het maken van modellen.</w:t>
-      </w:r>
-    </w:p>
-    <w:p>
-      <w:pPr>
-        <w:rPr>
-          <w:rFonts w:ascii="Times New Roman" w:hAnsi="Times New Roman" w:cs="Times New Roman"/>
-          <w:sz w:val="24"/>
-          <w:szCs w:val="24"/>
-        </w:rPr>
-      </w:pPr>
-      <w:r>
-        <w:t xml:space="preserve">Voor de technische implementatie zullen we werken met </w:t>
-      </w:r>
-      <w:proofErr w:type="spellStart"/>
-      <w:r>
-        <w:t>CakePHP</w:t>
-      </w:r>
-      <w:proofErr w:type="spellEnd"/>
-      <w:r>
-        <w:t xml:space="preserve">. Dit doen we omdat het bedrijf kiest om hiermee te werken. Wij zullen daarom eerst moeten leren hoe dit </w:t>
-      </w:r>
-      <w:proofErr w:type="spellStart"/>
-      <w:r>
-        <w:t>framework</w:t>
-      </w:r>
-      <w:proofErr w:type="spellEnd"/>
-      <w:r>
-        <w:t xml:space="preserve"> werkt. We verwachten hier echter geen problemen mee, aangezien we al eerder met </w:t>
-      </w:r>
-      <w:proofErr w:type="spellStart"/>
-      <w:r>
-        <w:t>frameworks</w:t>
-      </w:r>
-      <w:proofErr w:type="spellEnd"/>
-      <w:r>
-        <w:t xml:space="preserve"> hebben gewerkt.</w:t>
-      </w:r>
-    </w:p>
-    <w:p>
-      <w:r>
-        <w:t>Het plannen van de werkzaamheden zal met behulp van Scrum gaan, omdat wij hier ervaring mee hebben en daar graag mee werken. Om dit te doen kunnen we het whiteboard op kantoor gebruiken.</w:t>
-      </w:r>
-    </w:p>
-    <w:p>
-      <w:r>
-        <w:t xml:space="preserve">Voor het testen van onze code gebruiken we </w:t>
-      </w:r>
-      <w:proofErr w:type="spellStart"/>
-      <w:r>
-        <w:t>PHPUnit</w:t>
-      </w:r>
-      <w:proofErr w:type="spellEnd"/>
-      <w:r>
-        <w:t xml:space="preserve"> om unit tests te schrijven. Dit werkt goed in samenhang met het </w:t>
-      </w:r>
-      <w:proofErr w:type="spellStart"/>
-      <w:r>
-        <w:t>CakePHP</w:t>
-      </w:r>
-      <w:proofErr w:type="spellEnd"/>
-      <w:r>
-        <w:t xml:space="preserve"> </w:t>
-      </w:r>
-      <w:proofErr w:type="spellStart"/>
-      <w:r>
-        <w:t>framework</w:t>
-      </w:r>
-      <w:proofErr w:type="spellEnd"/>
-      <w:r>
-        <w:t>.</w:t>
-      </w:r>
-    </w:p>
-    <w:p>
-      <w:pPr>
-        <w:rPr>
-          <w:rFonts w:ascii="Times New Roman" w:hAnsi="Times New Roman" w:cs="Times New Roman"/>
-          <w:sz w:val="24"/>
-          <w:szCs w:val="24"/>
-        </w:rPr>
-      </w:pPr>
-      <w:r>
-        <w:br w:type="page"/>
-      </w:r>
-    </w:p>
-    <w:p>
-      <w:pPr>
-        <w:pStyle w:val="Kop1"/>
-        <w:pBdr>
-          <w:top w:val="single" w:sz="24" w:space="1" w:color="4F81BD" w:themeColor="accent1"/>
-        </w:pBdr>
-      </w:pPr>
-      <w:bookmarkStart w:id="21" w:name="h.b70wspec8vuz" w:colFirst="0" w:colLast="0"/>
-      <w:bookmarkStart w:id="22" w:name="h.5y5uphsvtcn1" w:colFirst="0" w:colLast="0"/>
-      <w:bookmarkStart w:id="23" w:name="_Toc384906966"/>
+      <w:bookmarkStart w:id="21" w:name="h.gcfooxwo7dbb" w:colFirst="0" w:colLast="0"/>
+      <w:bookmarkStart w:id="22" w:name="_Toc384906965"/>
       <w:bookmarkEnd w:id="21"/>
-      <w:bookmarkEnd w:id="22"/>
+      <w:commentRangeStart w:id="23"/>
       <w:commentRangeStart w:id="24"/>
       <w:r>
-        <w:lastRenderedPageBreak/>
-        <w:t>Kwaliteit</w:t>
-      </w:r>
-      <w:bookmarkEnd w:id="23"/>
+        <w:t>Producten</w:t>
+      </w:r>
       <w:commentRangeEnd w:id="24"/>
       <w:r>
         <w:rPr>
@@ -4155,6 +3462,656 @@
         </w:rPr>
         <w:commentReference w:id="24"/>
       </w:r>
+      <w:r>
+        <w:t xml:space="preserve"> en activiteiten</w:t>
+      </w:r>
+      <w:bookmarkEnd w:id="22"/>
+      <w:commentRangeEnd w:id="23"/>
+      <w:r>
+        <w:rPr>
+          <w:rStyle w:val="Verwijzingopmerking"/>
+          <w:b w:val="0"/>
+          <w:bCs w:val="0"/>
+          <w:caps w:val="0"/>
+          <w:color w:val="auto"/>
+          <w:spacing w:val="0"/>
+        </w:rPr>
+        <w:commentReference w:id="23"/>
+      </w:r>
+    </w:p>
+    <w:p>
+      <w:pPr>
+        <w:rPr>
+          <w:rFonts w:ascii="Times New Roman" w:hAnsi="Times New Roman" w:cs="Times New Roman"/>
+          <w:sz w:val="24"/>
+          <w:szCs w:val="24"/>
+        </w:rPr>
+      </w:pPr>
+      <w:r>
+        <w:t>Hier beschrijven wij de activiteiten die nodig zijn om het project tot een succesvol einde te brengen.</w:t>
+      </w:r>
+    </w:p>
+    <w:p>
+      <w:pPr>
+        <w:rPr>
+          <w:rFonts w:ascii="Times New Roman" w:hAnsi="Times New Roman" w:cs="Times New Roman"/>
+          <w:sz w:val="24"/>
+          <w:szCs w:val="24"/>
+        </w:rPr>
+      </w:pPr>
+      <w:r>
+        <w:t>Plan van aanpak:</w:t>
+      </w:r>
+    </w:p>
+    <w:p>
+      <w:pPr>
+        <w:pStyle w:val="Lijstalinea"/>
+        <w:numPr>
+          <w:ilvl w:val="0"/>
+          <w:numId w:val="28"/>
+        </w:numPr>
+      </w:pPr>
+      <w:r>
+        <w:t>Gesprekken met Proven Web Concepts over de opdracht</w:t>
+      </w:r>
+    </w:p>
+    <w:p>
+      <w:pPr>
+        <w:pStyle w:val="Lijstalinea"/>
+        <w:numPr>
+          <w:ilvl w:val="0"/>
+          <w:numId w:val="28"/>
+        </w:numPr>
+      </w:pPr>
+      <w:r>
+        <w:t>Verzamelen informatie</w:t>
+      </w:r>
+    </w:p>
+    <w:p>
+      <w:pPr>
+        <w:pStyle w:val="Lijstalinea"/>
+        <w:numPr>
+          <w:ilvl w:val="0"/>
+          <w:numId w:val="28"/>
+        </w:numPr>
+      </w:pPr>
+      <w:r>
+        <w:t>Opstellen eerste versie (concept)</w:t>
+      </w:r>
+    </w:p>
+    <w:p>
+      <w:pPr>
+        <w:pStyle w:val="Lijstalinea"/>
+        <w:numPr>
+          <w:ilvl w:val="0"/>
+          <w:numId w:val="28"/>
+        </w:numPr>
+      </w:pPr>
+      <w:r>
+        <w:t>Controleren eerste versie</w:t>
+      </w:r>
+    </w:p>
+    <w:p>
+      <w:pPr>
+        <w:pStyle w:val="Lijstalinea"/>
+        <w:numPr>
+          <w:ilvl w:val="0"/>
+          <w:numId w:val="28"/>
+        </w:numPr>
+      </w:pPr>
+      <w:r>
+        <w:t>Bespreken eerste versie met opdrachtgever en school</w:t>
+      </w:r>
+    </w:p>
+    <w:p>
+      <w:pPr>
+        <w:pStyle w:val="Lijstalinea"/>
+        <w:numPr>
+          <w:ilvl w:val="0"/>
+          <w:numId w:val="28"/>
+        </w:numPr>
+      </w:pPr>
+      <w:r>
+        <w:t>Definitief plan van aanpak</w:t>
+      </w:r>
+    </w:p>
+    <w:p>
+      <w:pPr>
+        <w:rPr>
+          <w:rFonts w:ascii="Times New Roman" w:hAnsi="Times New Roman" w:cs="Times New Roman"/>
+          <w:sz w:val="24"/>
+          <w:szCs w:val="24"/>
+        </w:rPr>
+      </w:pPr>
+      <w:r>
+        <w:t>Technisch Ontwerp:</w:t>
+      </w:r>
+    </w:p>
+    <w:p>
+      <w:pPr>
+        <w:pStyle w:val="Lijstalinea"/>
+        <w:numPr>
+          <w:ilvl w:val="0"/>
+          <w:numId w:val="29"/>
+        </w:numPr>
+      </w:pPr>
+      <w:r>
+        <w:t>Modeldiagram</w:t>
+      </w:r>
+    </w:p>
+    <w:p>
+      <w:pPr>
+        <w:pStyle w:val="Lijstalinea"/>
+        <w:numPr>
+          <w:ilvl w:val="0"/>
+          <w:numId w:val="29"/>
+        </w:numPr>
+      </w:pPr>
+      <w:r>
+        <w:t>Voor elk onderdeel verklaren hoe dit moet werken</w:t>
+      </w:r>
+    </w:p>
+    <w:p>
+      <w:pPr>
+        <w:rPr>
+          <w:rFonts w:ascii="Times New Roman" w:hAnsi="Times New Roman" w:cs="Times New Roman"/>
+          <w:sz w:val="24"/>
+          <w:szCs w:val="24"/>
+        </w:rPr>
+      </w:pPr>
+      <w:r>
+        <w:t>Technische Implementatie:</w:t>
+      </w:r>
+    </w:p>
+    <w:p>
+      <w:pPr>
+        <w:pStyle w:val="Lijstalinea"/>
+        <w:numPr>
+          <w:ilvl w:val="0"/>
+          <w:numId w:val="30"/>
+        </w:numPr>
+      </w:pPr>
+      <w:r>
+        <w:t>Bestuderen CakePHP</w:t>
+      </w:r>
+    </w:p>
+    <w:p>
+      <w:pPr>
+        <w:pStyle w:val="Lijstalinea"/>
+        <w:numPr>
+          <w:ilvl w:val="0"/>
+          <w:numId w:val="30"/>
+        </w:numPr>
+      </w:pPr>
+      <w:r>
+        <w:t>Plannen werkzaamheden</w:t>
+      </w:r>
+    </w:p>
+    <w:p>
+      <w:pPr>
+        <w:pStyle w:val="Lijstalinea"/>
+        <w:numPr>
+          <w:ilvl w:val="0"/>
+          <w:numId w:val="30"/>
+        </w:numPr>
+      </w:pPr>
+      <w:r>
+        <w:t>Implementeren onderdelen</w:t>
+      </w:r>
+    </w:p>
+    <w:p>
+      <w:pPr>
+        <w:pStyle w:val="Lijstalinea"/>
+        <w:numPr>
+          <w:ilvl w:val="0"/>
+          <w:numId w:val="30"/>
+        </w:numPr>
+      </w:pPr>
+      <w:r>
+        <w:t>Bestuderen PHPUnit</w:t>
+      </w:r>
+    </w:p>
+    <w:p>
+      <w:pPr>
+        <w:pStyle w:val="Lijstalinea"/>
+        <w:numPr>
+          <w:ilvl w:val="0"/>
+          <w:numId w:val="30"/>
+        </w:numPr>
+      </w:pPr>
+      <w:r>
+        <w:t>Schrijven unit tests</w:t>
+      </w:r>
+    </w:p>
+    <w:p>
+      <w:pPr>
+        <w:pStyle w:val="Lijstalinea"/>
+        <w:numPr>
+          <w:ilvl w:val="0"/>
+          <w:numId w:val="30"/>
+        </w:numPr>
+      </w:pPr>
+      <w:r>
+        <w:t>Handmatig testen</w:t>
+      </w:r>
+    </w:p>
+    <w:p>
+      <w:r>
+        <w:t>CMS:</w:t>
+      </w:r>
+    </w:p>
+    <w:p>
+      <w:pPr>
+        <w:pStyle w:val="Lijstalinea"/>
+        <w:numPr>
+          <w:ilvl w:val="0"/>
+          <w:numId w:val="35"/>
+        </w:numPr>
+      </w:pPr>
+      <w:r>
+        <w:t>Homepagina voor het CMS maken</w:t>
+      </w:r>
+    </w:p>
+    <w:p>
+      <w:pPr>
+        <w:pStyle w:val="Lijstalinea"/>
+        <w:numPr>
+          <w:ilvl w:val="0"/>
+          <w:numId w:val="35"/>
+        </w:numPr>
+      </w:pPr>
+      <w:r>
+        <w:t>Via Cake PHP DB Management</w:t>
+      </w:r>
+    </w:p>
+    <w:p>
+      <w:pPr>
+        <w:pStyle w:val="Lijstalinea"/>
+        <w:numPr>
+          <w:ilvl w:val="0"/>
+          <w:numId w:val="35"/>
+        </w:numPr>
+      </w:pPr>
+      <w:r>
+        <w:t>Goeie tekst editor maken/importeren voor waar dat nodig is</w:t>
+      </w:r>
+    </w:p>
+    <w:p>
+      <w:r>
+        <w:t>Kalender</w:t>
+      </w:r>
+      <w:r>
+        <w:t xml:space="preserve"> / Event info / Event afteller / Artikel overzicht / volledig artikel / sponsor slider</w:t>
+      </w:r>
+      <w:r>
+        <w:t>:</w:t>
+      </w:r>
+    </w:p>
+    <w:p>
+      <w:pPr>
+        <w:pStyle w:val="Lijstalinea"/>
+        <w:numPr>
+          <w:ilvl w:val="0"/>
+          <w:numId w:val="36"/>
+        </w:numPr>
+      </w:pPr>
+      <w:r>
+        <w:t xml:space="preserve">Bestaande </w:t>
+      </w:r>
+      <w:r>
+        <w:t>elementen dynamisch maken</w:t>
+      </w:r>
+    </w:p>
+    <w:p>
+      <w:pPr>
+        <w:pStyle w:val="Lijstalinea"/>
+        <w:numPr>
+          <w:ilvl w:val="0"/>
+          <w:numId w:val="36"/>
+        </w:numPr>
+      </w:pPr>
+      <w:r>
+        <w:t>Elementen implementeren waar nodig</w:t>
+      </w:r>
+    </w:p>
+    <w:p>
+      <w:r>
+        <w:t>Kaart:</w:t>
+      </w:r>
+    </w:p>
+    <w:p>
+      <w:pPr>
+        <w:pStyle w:val="Lijstalinea"/>
+        <w:numPr>
+          <w:ilvl w:val="0"/>
+          <w:numId w:val="37"/>
+        </w:numPr>
+      </w:pPr>
+      <w:r>
+        <w:t>Klikbare elementen op de kaart tonen</w:t>
+      </w:r>
+    </w:p>
+    <w:p>
+      <w:pPr>
+        <w:pStyle w:val="Lijstalinea"/>
+        <w:numPr>
+          <w:ilvl w:val="0"/>
+          <w:numId w:val="37"/>
+        </w:numPr>
+      </w:pPr>
+      <w:r>
+        <w:t>Zorgen dat op-klik er meer informatie wordt getoond</w:t>
+      </w:r>
+    </w:p>
+    <w:p>
+      <w:pPr>
+        <w:pStyle w:val="Lijstalinea"/>
+        <w:numPr>
+          <w:ilvl w:val="0"/>
+          <w:numId w:val="37"/>
+        </w:numPr>
+      </w:pPr>
+      <w:r>
+        <w:t>Resultaten dynamisch ophalen per event</w:t>
+      </w:r>
+    </w:p>
+    <w:p>
+      <w:r>
+        <w:t>Social media integratie:</w:t>
+      </w:r>
+    </w:p>
+    <w:p>
+      <w:pPr>
+        <w:pStyle w:val="Lijstalinea"/>
+        <w:numPr>
+          <w:ilvl w:val="0"/>
+          <w:numId w:val="38"/>
+        </w:numPr>
+      </w:pPr>
+      <w:r>
+        <w:t>Artikelen linken naar de sharer van G+, Facebook en Twitter</w:t>
+      </w:r>
+    </w:p>
+    <w:p>
+      <w:pPr>
+        <w:pStyle w:val="Lijstalinea"/>
+        <w:numPr>
+          <w:ilvl w:val="0"/>
+          <w:numId w:val="38"/>
+        </w:numPr>
+      </w:pPr>
+      <w:r>
+        <w:lastRenderedPageBreak/>
+        <w:t>Linken naar de Facebook en Twitter van JM Racing</w:t>
+      </w:r>
+    </w:p>
+    <w:p>
+      <w:r>
+        <w:t>Media:</w:t>
+      </w:r>
+    </w:p>
+    <w:p>
+      <w:pPr>
+        <w:pStyle w:val="Lijstalinea"/>
+        <w:numPr>
+          <w:ilvl w:val="0"/>
+          <w:numId w:val="39"/>
+        </w:numPr>
+      </w:pPr>
+      <w:r>
+        <w:t>Onderzoeken bestaande techniek voor het tonen van media</w:t>
+      </w:r>
+    </w:p>
+    <w:p>
+      <w:pPr>
+        <w:pStyle w:val="Lijstalinea"/>
+        <w:numPr>
+          <w:ilvl w:val="0"/>
+          <w:numId w:val="39"/>
+        </w:numPr>
+      </w:pPr>
+      <w:r>
+        <w:t>Implementeren waar nodig</w:t>
+      </w:r>
+    </w:p>
+    <w:p>
+      <w:r>
+        <w:t>Voortgangsverslagen</w:t>
+      </w:r>
+      <w:r>
+        <w:t>:</w:t>
+      </w:r>
+    </w:p>
+    <w:p>
+      <w:pPr>
+        <w:pStyle w:val="Lijstalinea"/>
+        <w:numPr>
+          <w:ilvl w:val="0"/>
+          <w:numId w:val="31"/>
+        </w:numPr>
+      </w:pPr>
+      <w:r>
+        <w:t>Wekelijks schrijven</w:t>
+      </w:r>
+      <w:r>
+        <w:t xml:space="preserve"> en opsturen</w:t>
+      </w:r>
+    </w:p>
+    <w:p>
+      <w:pPr>
+        <w:rPr>
+          <w:rFonts w:ascii="Times New Roman" w:hAnsi="Times New Roman" w:cs="Times New Roman"/>
+          <w:sz w:val="24"/>
+          <w:szCs w:val="24"/>
+        </w:rPr>
+      </w:pPr>
+      <w:r>
+        <w:t>Portfolio:</w:t>
+      </w:r>
+    </w:p>
+    <w:p>
+      <w:pPr>
+        <w:pStyle w:val="Lijstalinea"/>
+        <w:numPr>
+          <w:ilvl w:val="0"/>
+          <w:numId w:val="32"/>
+        </w:numPr>
+      </w:pPr>
+      <w:r>
+        <w:t>Onderzoeken portfolio</w:t>
+      </w:r>
+    </w:p>
+    <w:p>
+      <w:pPr>
+        <w:pStyle w:val="Lijstalinea"/>
+        <w:numPr>
+          <w:ilvl w:val="0"/>
+          <w:numId w:val="32"/>
+        </w:numPr>
+      </w:pPr>
+      <w:r>
+        <w:t>Portfolio schrijven</w:t>
+      </w:r>
+    </w:p>
+    <w:p>
+      <w:pPr>
+        <w:rPr>
+          <w:rFonts w:ascii="Times New Roman" w:hAnsi="Times New Roman" w:cs="Times New Roman"/>
+          <w:sz w:val="24"/>
+          <w:szCs w:val="24"/>
+        </w:rPr>
+      </w:pPr>
+      <w:r>
+        <w:t>Eindpresentatie:</w:t>
+      </w:r>
+    </w:p>
+    <w:p>
+      <w:pPr>
+        <w:pStyle w:val="Lijstalinea"/>
+        <w:numPr>
+          <w:ilvl w:val="0"/>
+          <w:numId w:val="32"/>
+        </w:numPr>
+      </w:pPr>
+      <w:r>
+        <w:t>Onderzoeken eindpresentatie</w:t>
+      </w:r>
+    </w:p>
+    <w:p>
+      <w:pPr>
+        <w:pStyle w:val="Lijstalinea"/>
+        <w:numPr>
+          <w:ilvl w:val="0"/>
+          <w:numId w:val="32"/>
+        </w:numPr>
+      </w:pPr>
+      <w:r>
+        <w:t>Presentatie maken</w:t>
+      </w:r>
+    </w:p>
+    <w:p>
+      <w:pPr>
+        <w:pStyle w:val="Lijstalinea"/>
+        <w:numPr>
+          <w:ilvl w:val="0"/>
+          <w:numId w:val="32"/>
+        </w:numPr>
+      </w:pPr>
+      <w:r>
+        <w:t>Presentatie schrijven</w:t>
+      </w:r>
+    </w:p>
+    <w:p>
+      <w:r>
+        <w:t>Activiteiten:</w:t>
+      </w:r>
+    </w:p>
+    <w:p>
+      <w:pPr>
+        <w:pStyle w:val="Lijstalinea"/>
+        <w:numPr>
+          <w:ilvl w:val="0"/>
+          <w:numId w:val="33"/>
+        </w:numPr>
+      </w:pPr>
+      <w:r>
+        <w:t>Begeleider bezoeken</w:t>
+      </w:r>
+    </w:p>
+    <w:p/>
+    <w:p>
+      <w:pPr>
+        <w:rPr>
+          <w:rFonts w:ascii="Times New Roman" w:hAnsi="Times New Roman" w:cs="Times New Roman"/>
+          <w:sz w:val="24"/>
+          <w:szCs w:val="24"/>
+        </w:rPr>
+      </w:pPr>
+      <w:r>
+        <w:t>Als eerste zullen wij een plan van aanpak opstellen. Hiervoor hebben wij informatie nodig over Proven Web Concepts, Wilvo en de opdracht. Om deze informatie te krijgen zullen we veel overleggen met de begeleiders van Proven Web Concepts.</w:t>
+      </w:r>
+    </w:p>
+    <w:p>
+      <w:pPr>
+        <w:rPr>
+          <w:rFonts w:ascii="Times New Roman" w:hAnsi="Times New Roman" w:cs="Times New Roman"/>
+          <w:sz w:val="24"/>
+          <w:szCs w:val="24"/>
+        </w:rPr>
+      </w:pPr>
+      <w:r>
+        <w:t>Het functioneel ontwerp zullen wij in samenwerking met de stagebegeleider maken. Dit doen we, omdat zij beter weten dan wij wat er moet gebeuren. Verder zullen wij deze zelf beheren tijdens het scrum proces.</w:t>
+      </w:r>
+    </w:p>
+    <w:p>
+      <w:pPr>
+        <w:rPr>
+          <w:rFonts w:ascii="Times New Roman" w:hAnsi="Times New Roman" w:cs="Times New Roman"/>
+          <w:sz w:val="24"/>
+          <w:szCs w:val="24"/>
+        </w:rPr>
+      </w:pPr>
+      <w:r>
+        <w:t>Het technisch ontwerp zullen wij zelf maken en beheren door middel van het scrumproces. Bij beide ontwerpen maken we gebruik van UML voor het maken van modellen.</w:t>
+      </w:r>
+    </w:p>
+    <w:p>
+      <w:pPr>
+        <w:rPr>
+          <w:rFonts w:ascii="Times New Roman" w:hAnsi="Times New Roman" w:cs="Times New Roman"/>
+          <w:sz w:val="24"/>
+          <w:szCs w:val="24"/>
+        </w:rPr>
+      </w:pPr>
+      <w:r>
+        <w:t>Voor de technische implementatie zullen we werken met CakePHP. Dit doen we omdat het bedrijf kiest om hiermee te werken. Wij zullen daarom eerst moeten leren hoe dit framework werkt. We verwachten hier echter geen problemen mee, aangezien we al eerder met frameworks hebben gewerkt.</w:t>
+      </w:r>
+    </w:p>
+    <w:p>
+      <w:r>
+        <w:t>Het plannen van de werkzaamheden zal met behulp van Scrum gaan, omdat wij hier ervaring mee hebben en daar graag mee werken. Om dit te doen kunnen we het whiteboard op kantoor gebruiken.</w:t>
+      </w:r>
+    </w:p>
+    <w:p>
+      <w:r>
+        <w:t>Voor het testen van onze code gebruiken we PHPUnit om unit tests te schrijven. Dit werkt goed in samenhang met het CakePHP framework.</w:t>
+      </w:r>
+    </w:p>
+    <w:p>
+      <w:pPr>
+        <w:rPr>
+          <w:rFonts w:ascii="Times New Roman" w:hAnsi="Times New Roman" w:cs="Times New Roman"/>
+          <w:sz w:val="24"/>
+          <w:szCs w:val="24"/>
+        </w:rPr>
+      </w:pPr>
+      <w:r>
+        <w:br w:type="page"/>
+      </w:r>
+    </w:p>
+    <w:p>
+      <w:pPr>
+        <w:pStyle w:val="Kop1"/>
+        <w:pBdr>
+          <w:top w:val="single" w:sz="24" w:space="1" w:color="4F81BD" w:themeColor="accent1"/>
+        </w:pBdr>
+      </w:pPr>
+      <w:bookmarkStart w:id="25" w:name="h.b70wspec8vuz" w:colFirst="0" w:colLast="0"/>
+      <w:bookmarkStart w:id="26" w:name="h.5y5uphsvtcn1" w:colFirst="0" w:colLast="0"/>
+      <w:bookmarkStart w:id="27" w:name="_Toc384906966"/>
+      <w:bookmarkEnd w:id="25"/>
+      <w:bookmarkEnd w:id="26"/>
+      <w:commentRangeStart w:id="28"/>
+      <w:commentRangeStart w:id="29"/>
+      <w:r>
+        <w:lastRenderedPageBreak/>
+        <w:t>Kwaliteit</w:t>
+      </w:r>
+      <w:bookmarkEnd w:id="27"/>
+      <w:commentRangeEnd w:id="28"/>
+      <w:commentRangeEnd w:id="29"/>
+      <w:r>
+        <w:rPr>
+          <w:rStyle w:val="Verwijzingopmerking"/>
+          <w:b w:val="0"/>
+          <w:bCs w:val="0"/>
+          <w:caps w:val="0"/>
+          <w:color w:val="auto"/>
+          <w:spacing w:val="0"/>
+        </w:rPr>
+        <w:commentReference w:id="29"/>
+      </w:r>
+      <w:r>
+        <w:rPr>
+          <w:rStyle w:val="Verwijzingopmerking"/>
+          <w:b w:val="0"/>
+          <w:bCs w:val="0"/>
+          <w:caps w:val="0"/>
+          <w:color w:val="auto"/>
+          <w:spacing w:val="0"/>
+        </w:rPr>
+        <w:commentReference w:id="28"/>
+      </w:r>
     </w:p>
     <w:p/>
     <w:p>
@@ -4224,15 +4181,7 @@
         </w:numPr>
       </w:pPr>
       <w:r>
-        <w:t xml:space="preserve">Voldoet aan de standaarden voor documenten (inhoud, pagina nummering, </w:t>
-      </w:r>
-      <w:proofErr w:type="spellStart"/>
-      <w:r>
-        <w:t>etc</w:t>
-      </w:r>
-      <w:proofErr w:type="spellEnd"/>
-      <w:r>
-        <w:t>)</w:t>
+        <w:t>Voldoet aan de standaarden voor documenten (inhoud, pagina nummering, etc)</w:t>
       </w:r>
     </w:p>
     <w:p>
@@ -4261,15 +4210,7 @@
         </w:numPr>
       </w:pPr>
       <w:r>
-        <w:t xml:space="preserve">Alle code is door iemand anders </w:t>
-      </w:r>
-      <w:proofErr w:type="spellStart"/>
-      <w:r>
-        <w:t>gereviewt</w:t>
-      </w:r>
-      <w:proofErr w:type="spellEnd"/>
-      <w:r>
-        <w:t xml:space="preserve"> nadat je het zelf gecontroleerd hebt</w:t>
+        <w:t>Alle code is door iemand anders gereviewt nadat je het zelf gecontroleerd hebt</w:t>
       </w:r>
     </w:p>
     <w:p>
@@ -4298,6 +4239,35 @@
     </w:p>
     <w:p>
       <w:r>
+        <w:t>Tests:</w:t>
+      </w:r>
+    </w:p>
+    <w:p>
+      <w:pPr>
+        <w:pStyle w:val="Lijstalinea"/>
+        <w:numPr>
+          <w:ilvl w:val="0"/>
+          <w:numId w:val="34"/>
+        </w:numPr>
+      </w:pPr>
+      <w:r>
+        <w:t>Gebruik maken van de PHPUnit technieken</w:t>
+      </w:r>
+    </w:p>
+    <w:p>
+      <w:pPr>
+        <w:pStyle w:val="Lijstalinea"/>
+        <w:numPr>
+          <w:ilvl w:val="0"/>
+          <w:numId w:val="34"/>
+        </w:numPr>
+      </w:pPr>
+      <w:r>
+        <w:t>Test code ook reviewen</w:t>
+      </w:r>
+    </w:p>
+    <w:p>
+      <w:r>
         <w:t>Eindpresentatie:</w:t>
       </w:r>
     </w:p>
@@ -4346,7 +4316,16 @@
         </w:numPr>
       </w:pPr>
       <w:r>
-        <w:t>Bevat demo</w:t>
+        <w:t>Bevat</w:t>
+      </w:r>
+      <w:r>
+        <w:t xml:space="preserve"> een</w:t>
+      </w:r>
+      <w:r>
+        <w:t xml:space="preserve"> demo</w:t>
+      </w:r>
+      <w:r>
+        <w:t>nstratie</w:t>
       </w:r>
     </w:p>
     <w:p>
@@ -4363,7 +4342,19 @@
         </w:numPr>
       </w:pPr>
       <w:r>
-        <w:t>Volledig af voordat het gepresenteerd wordt</w:t>
+        <w:t>Alleen v</w:t>
+      </w:r>
+      <w:r>
+        <w:t>olledig af</w:t>
+      </w:r>
+      <w:r>
+        <w:t>geronde producten</w:t>
+      </w:r>
+      <w:r>
+        <w:t xml:space="preserve"> </w:t>
+      </w:r>
+      <w:r>
+        <w:t>worden gepresenteerd</w:t>
       </w:r>
     </w:p>
     <w:p>
@@ -4380,23 +4371,15 @@
     </w:p>
     <w:p>
       <w:r>
-        <w:t xml:space="preserve">De code die we schrijven moet W3C gevalideerd zijn en met het </w:t>
-      </w:r>
-      <w:proofErr w:type="spellStart"/>
-      <w:r>
-        <w:t>CakePHP</w:t>
-      </w:r>
-      <w:proofErr w:type="spellEnd"/>
-      <w:r>
-        <w:t xml:space="preserve"> </w:t>
-      </w:r>
-      <w:proofErr w:type="spellStart"/>
-      <w:r>
-        <w:t>framework</w:t>
-      </w:r>
-      <w:proofErr w:type="spellEnd"/>
-      <w:r>
-        <w:t xml:space="preserve"> gebouwd zijn.</w:t>
+        <w:t>De code die we schrijven moet</w:t>
+      </w:r>
+      <w:r>
+        <w:t xml:space="preserve"> gedocumenteerd, logisch opgebouwd en</w:t>
+      </w:r>
+      <w:bookmarkStart w:id="30" w:name="_GoBack"/>
+      <w:bookmarkEnd w:id="30"/>
+      <w:r>
+        <w:t xml:space="preserve"> W3C gevalideerd zijn en met het CakePHP framework gebouwd zijn.</w:t>
       </w:r>
       <w:r>
         <w:br w:type="page"/>
@@ -4406,20 +4389,20 @@
       <w:pPr>
         <w:pStyle w:val="Kop1"/>
       </w:pPr>
-      <w:bookmarkStart w:id="25" w:name="h.7m08x1nu4cq3" w:colFirst="0" w:colLast="0"/>
-      <w:bookmarkStart w:id="26" w:name="_Toc384906967"/>
-      <w:bookmarkEnd w:id="25"/>
+      <w:bookmarkStart w:id="31" w:name="h.7m08x1nu4cq3" w:colFirst="0" w:colLast="0"/>
+      <w:bookmarkStart w:id="32" w:name="_Toc384906967"/>
+      <w:bookmarkEnd w:id="31"/>
       <w:r>
         <w:lastRenderedPageBreak/>
         <w:t>De projectorganisatie</w:t>
       </w:r>
-      <w:bookmarkEnd w:id="26"/>
+      <w:bookmarkEnd w:id="32"/>
     </w:p>
     <w:p>
       <w:pPr>
         <w:pStyle w:val="Kop2"/>
       </w:pPr>
-      <w:bookmarkStart w:id="27" w:name="_Toc384906968"/>
+      <w:bookmarkStart w:id="33" w:name="_Toc384906968"/>
       <w:r>
         <w:rPr>
           <w:rStyle w:val="Kop2Char"/>
@@ -4432,7 +4415,7 @@
         </w:rPr>
         <w:t>:</w:t>
       </w:r>
-      <w:bookmarkEnd w:id="27"/>
+      <w:bookmarkEnd w:id="33"/>
     </w:p>
     <w:p/>
     <w:tbl>
@@ -4575,13 +4558,8 @@
               <w:pStyle w:val="Geenafstand"/>
             </w:pPr>
             <w:r>
-              <w:t xml:space="preserve">Rutger van </w:t>
-            </w:r>
-            <w:proofErr w:type="spellStart"/>
-            <w:r>
-              <w:t>Ommeren</w:t>
-            </w:r>
-            <w:proofErr w:type="spellEnd"/>
+              <w:t>Rutger van Ommeren</w:t>
+            </w:r>
           </w:p>
         </w:tc>
         <w:tc>
@@ -4599,13 +4577,8 @@
               <w:pStyle w:val="Geenafstand"/>
             </w:pPr>
             <w:r>
-              <w:t xml:space="preserve">Proven Web </w:t>
-            </w:r>
-            <w:proofErr w:type="spellStart"/>
-            <w:r>
-              <w:t>Concepts</w:t>
-            </w:r>
-            <w:proofErr w:type="spellEnd"/>
+              <w:t>Proven Web Concepts</w:t>
+            </w:r>
           </w:p>
         </w:tc>
         <w:tc>
@@ -4622,11 +4595,9 @@
             <w:pPr>
               <w:pStyle w:val="Geenafstand"/>
             </w:pPr>
-            <w:proofErr w:type="spellStart"/>
             <w:r>
               <w:t>ma~vr</w:t>
             </w:r>
-            <w:proofErr w:type="spellEnd"/>
           </w:p>
         </w:tc>
         <w:tc>
@@ -4684,13 +4655,8 @@
               <w:pStyle w:val="Geenafstand"/>
             </w:pPr>
             <w:r>
-              <w:t xml:space="preserve">Proven Web </w:t>
-            </w:r>
-            <w:proofErr w:type="spellStart"/>
-            <w:r>
-              <w:t>Cocenpts</w:t>
-            </w:r>
-            <w:proofErr w:type="spellEnd"/>
+              <w:t>Proven Web Cocenpts</w:t>
+            </w:r>
           </w:p>
         </w:tc>
         <w:tc>
@@ -4707,11 +4673,9 @@
             <w:pPr>
               <w:pStyle w:val="Geenafstand"/>
             </w:pPr>
-            <w:proofErr w:type="spellStart"/>
             <w:r>
               <w:t>ma~vr</w:t>
             </w:r>
-            <w:proofErr w:type="spellEnd"/>
           </w:p>
         </w:tc>
         <w:tc>
@@ -4769,13 +4733,8 @@
               <w:pStyle w:val="Geenafstand"/>
             </w:pPr>
             <w:r>
-              <w:t xml:space="preserve">Proven Web </w:t>
-            </w:r>
-            <w:proofErr w:type="spellStart"/>
-            <w:r>
-              <w:t>Concepts</w:t>
-            </w:r>
-            <w:proofErr w:type="spellEnd"/>
+              <w:t>Proven Web Concepts</w:t>
+            </w:r>
           </w:p>
         </w:tc>
         <w:tc>
@@ -4792,11 +4751,9 @@
             <w:pPr>
               <w:pStyle w:val="Geenafstand"/>
             </w:pPr>
-            <w:proofErr w:type="spellStart"/>
             <w:r>
               <w:t>ma~vr</w:t>
             </w:r>
-            <w:proofErr w:type="spellEnd"/>
           </w:p>
         </w:tc>
         <w:tc>
@@ -4835,13 +4792,8 @@
               <w:pStyle w:val="Geenafstand"/>
             </w:pPr>
             <w:r>
-              <w:t xml:space="preserve">Hilbert </w:t>
-            </w:r>
-            <w:proofErr w:type="spellStart"/>
-            <w:r>
-              <w:t>Vierstra</w:t>
-            </w:r>
-            <w:proofErr w:type="spellEnd"/>
+              <w:t>Hilbert Vierstra</w:t>
+            </w:r>
           </w:p>
         </w:tc>
         <w:tc>
@@ -4859,13 +4811,8 @@
               <w:pStyle w:val="Geenafstand"/>
             </w:pPr>
             <w:r>
-              <w:t xml:space="preserve">Proven Web </w:t>
-            </w:r>
-            <w:proofErr w:type="spellStart"/>
-            <w:r>
-              <w:t>Concepts</w:t>
-            </w:r>
-            <w:proofErr w:type="spellEnd"/>
+              <w:t>Proven Web Concepts</w:t>
+            </w:r>
           </w:p>
         </w:tc>
         <w:tc>
@@ -4882,11 +4829,9 @@
             <w:pPr>
               <w:pStyle w:val="Geenafstand"/>
             </w:pPr>
-            <w:proofErr w:type="spellStart"/>
             <w:r>
               <w:t>ma~vr</w:t>
             </w:r>
-            <w:proofErr w:type="spellEnd"/>
           </w:p>
         </w:tc>
         <w:tc>
@@ -4915,14 +4860,14 @@
       <w:pPr>
         <w:pStyle w:val="Kop2"/>
       </w:pPr>
-      <w:bookmarkStart w:id="28" w:name="_Toc384906969"/>
+      <w:bookmarkStart w:id="34" w:name="_Toc384906969"/>
       <w:r>
         <w:t>Contact</w:t>
       </w:r>
       <w:r>
         <w:t>Personen:</w:t>
       </w:r>
-      <w:bookmarkEnd w:id="28"/>
+      <w:bookmarkEnd w:id="34"/>
     </w:p>
     <w:p/>
     <w:tbl>
@@ -5066,14 +5011,12 @@
                 <w:b/>
               </w:rPr>
             </w:pPr>
-            <w:proofErr w:type="spellStart"/>
             <w:r>
               <w:rPr>
                 <w:b/>
               </w:rPr>
               <w:t>Beschiktbaarheid</w:t>
             </w:r>
-            <w:proofErr w:type="spellEnd"/>
           </w:p>
         </w:tc>
       </w:tr>
@@ -5093,13 +5036,8 @@
               <w:pStyle w:val="Geenafstand"/>
             </w:pPr>
             <w:r>
-              <w:t xml:space="preserve">Rutger van </w:t>
-            </w:r>
-            <w:proofErr w:type="spellStart"/>
-            <w:r>
-              <w:t>Ommeren</w:t>
-            </w:r>
-            <w:proofErr w:type="spellEnd"/>
+              <w:t>Rutger van Ommeren</w:t>
+            </w:r>
           </w:p>
         </w:tc>
         <w:tc>
@@ -5573,23 +5511,18 @@
       <w:pPr>
         <w:pStyle w:val="Kop2"/>
       </w:pPr>
-      <w:bookmarkStart w:id="29" w:name="_Toc384906970"/>
+      <w:bookmarkStart w:id="35" w:name="_Toc384906970"/>
       <w:r>
         <w:t>Contact</w:t>
       </w:r>
-      <w:bookmarkEnd w:id="29"/>
+      <w:bookmarkEnd w:id="35"/>
     </w:p>
     <w:p>
       <w:pPr>
         <w:pStyle w:val="Geenafstand"/>
       </w:pPr>
-      <w:proofErr w:type="spellStart"/>
-      <w:r>
-        <w:t>Smedestraat</w:t>
-      </w:r>
-      <w:proofErr w:type="spellEnd"/>
-      <w:r>
-        <w:t xml:space="preserve"> 13</w:t>
+      <w:r>
+        <w:t>Smedestraat 13</w:t>
       </w:r>
       <w:r>
         <w:t xml:space="preserve"> </w:t>
@@ -5601,16 +5534,28 @@
     <w:p>
       <w:pPr>
         <w:pStyle w:val="Geenafstand"/>
-      </w:pPr>
-      <w:r>
+        <w:rPr>
+          <w:lang w:val="en-US"/>
+        </w:rPr>
+      </w:pPr>
+      <w:r>
+        <w:rPr>
+          <w:lang w:val="en-US"/>
+        </w:rPr>
         <w:t>Email: info@provenwebconcepts.nl</w:t>
       </w:r>
     </w:p>
     <w:p>
       <w:pPr>
         <w:pStyle w:val="Geenafstand"/>
-      </w:pPr>
-      <w:r>
+        <w:rPr>
+          <w:lang w:val="en-US"/>
+        </w:rPr>
+      </w:pPr>
+      <w:r>
+        <w:rPr>
+          <w:lang w:val="en-US"/>
+        </w:rPr>
         <w:t>Tel: 0525 72 40 21</w:t>
       </w:r>
     </w:p>
@@ -5634,8 +5579,8 @@
           <w:szCs w:val="22"/>
         </w:rPr>
       </w:pPr>
-      <w:bookmarkStart w:id="30" w:name="h.w1ewipkh1ce" w:colFirst="0" w:colLast="0"/>
-      <w:bookmarkEnd w:id="30"/>
+      <w:bookmarkStart w:id="36" w:name="h.w1ewipkh1ce" w:colFirst="0" w:colLast="0"/>
+      <w:bookmarkEnd w:id="36"/>
       <w:r>
         <w:br w:type="page"/>
       </w:r>
@@ -5644,14 +5589,14 @@
       <w:pPr>
         <w:pStyle w:val="Kop1"/>
       </w:pPr>
-      <w:bookmarkStart w:id="31" w:name="_Toc384906971"/>
-      <w:commentRangeStart w:id="32"/>
+      <w:bookmarkStart w:id="37" w:name="_Toc384906971"/>
+      <w:commentRangeStart w:id="38"/>
       <w:r>
         <w:lastRenderedPageBreak/>
         <w:t>Planning en methode</w:t>
       </w:r>
-      <w:bookmarkEnd w:id="31"/>
-      <w:commentRangeEnd w:id="32"/>
+      <w:bookmarkEnd w:id="37"/>
+      <w:commentRangeEnd w:id="38"/>
       <w:r>
         <w:rPr>
           <w:rStyle w:val="Verwijzingopmerking"/>
@@ -5661,51 +5606,47 @@
           <w:color w:val="auto"/>
           <w:spacing w:val="0"/>
         </w:rPr>
-        <w:commentReference w:id="32"/>
-      </w:r>
-    </w:p>
-    <w:p>
-      <w:bookmarkStart w:id="33" w:name="h.3pgtgivfakhw" w:colFirst="0" w:colLast="0"/>
-      <w:bookmarkEnd w:id="33"/>
-      <w:r>
-        <w:t xml:space="preserve">Wij gaan de Scrum ontwikkelmethode gebruiken in ons project. Dit gaat eraan bijdragen dat we aan het eind sowieso werkende onderdelen hebben, los van het feit of de site volledig is afgerond. Ook gaan we gebruik maken van het </w:t>
-      </w:r>
-      <w:proofErr w:type="spellStart"/>
-      <w:r>
-        <w:t>CakePHP</w:t>
-      </w:r>
-      <w:proofErr w:type="spellEnd"/>
-      <w:r>
-        <w:t xml:space="preserve"> </w:t>
-      </w:r>
-      <w:proofErr w:type="spellStart"/>
-      <w:r>
-        <w:t>framework</w:t>
-      </w:r>
-      <w:proofErr w:type="spellEnd"/>
-      <w:r>
-        <w:t xml:space="preserve">, omdat de code dan </w:t>
-      </w:r>
-      <w:proofErr w:type="spellStart"/>
-      <w:r>
-        <w:t>gestructureerder</w:t>
-      </w:r>
-      <w:proofErr w:type="spellEnd"/>
-      <w:r>
-        <w:t xml:space="preserve"> wordt en omdat het bedrijf er al mee werkt.</w:t>
-      </w:r>
-    </w:p>
-    <w:p>
-      <w:r>
-        <w:t xml:space="preserve">We zullen elke week user </w:t>
-      </w:r>
-      <w:proofErr w:type="spellStart"/>
-      <w:r>
-        <w:t>stories</w:t>
-      </w:r>
-      <w:proofErr w:type="spellEnd"/>
-      <w:r>
-        <w:t xml:space="preserve"> van het scrum board oppakken en bouwen. Ook zullen we elke week onze velocity bijstellen en aan het einde van de weken zullen wij onze voortgangsrapporten maken.</w:t>
+        <w:commentReference w:id="38"/>
+      </w:r>
+    </w:p>
+    <w:p>
+      <w:bookmarkStart w:id="39" w:name="h.3pgtgivfakhw" w:colFirst="0" w:colLast="0"/>
+      <w:bookmarkEnd w:id="39"/>
+      <w:r>
+        <w:t>Wij gaan de Scrum ontwikkelmethode gebruiken in ons project. Dit gaat eraan bijdragen dat we aan het eind sowieso werkende onderdelen hebben, los van het feit of de site volledig is afgerond. Ook gaan we gebruik maken van het CakePHP framework, omdat de code dan gestructureerder wordt en omdat het bedrijf er al mee werkt.</w:t>
+      </w:r>
+    </w:p>
+    <w:p>
+      <w:r>
+        <w:t xml:space="preserve">Wij houden op </w:t>
+      </w:r>
+      <w:hyperlink r:id="rId11" w:history="1">
+        <w:r>
+          <w:rPr>
+            <w:rStyle w:val="Hyperlink"/>
+          </w:rPr>
+          <w:t>www.trello.com</w:t>
+        </w:r>
+      </w:hyperlink>
+      <w:r>
+        <w:t xml:space="preserve"> bij wat er allemaal moet gebeuren. Hier houden wij ook bij wat wij aan het doen zijn op het moment en wat daar aan moet gebeuren.</w:t>
+      </w:r>
+    </w:p>
+    <w:p>
+      <w:r>
+        <w:t>Wij zullen aan het begin van</w:t>
+      </w:r>
+      <w:r>
+        <w:t xml:space="preserve"> de</w:t>
+      </w:r>
+      <w:r>
+        <w:t xml:space="preserve"> (werk)dag</w:t>
+      </w:r>
+      <w:r>
+        <w:t xml:space="preserve"> om 12 uur</w:t>
+      </w:r>
+      <w:r>
+        <w:t xml:space="preserve"> met elkaar bespreken wat wij de dag daarvoor gedaan hebben en wat wij deze dag gaan doen. Aan het einde van de week bespreken wij deze voortgang met één van de bedrijf eigenaren, zodat voor hen ook duidelijk is wat wij aan het doen zijn en ook vooral of het project gaat lukken.</w:t>
       </w:r>
     </w:p>
     <w:p/>
@@ -5757,8 +5698,8 @@
                 <w:rFonts w:ascii="Arial" w:eastAsia="Times New Roman" w:hAnsi="Arial" w:cs="Arial"/>
               </w:rPr>
             </w:pPr>
-            <w:bookmarkStart w:id="34" w:name="h.qbovarcpsud1" w:colFirst="0" w:colLast="0"/>
-            <w:bookmarkEnd w:id="34"/>
+            <w:bookmarkStart w:id="40" w:name="h.qbovarcpsud1" w:colFirst="0" w:colLast="0"/>
+            <w:bookmarkEnd w:id="40"/>
             <w:r>
               <w:rPr>
                 <w:rFonts w:ascii="Arial" w:eastAsia="Times New Roman" w:hAnsi="Arial" w:cs="Arial"/>
@@ -7865,19 +7806,19 @@
       <w:pPr>
         <w:pStyle w:val="Kop1"/>
       </w:pPr>
-      <w:bookmarkStart w:id="35" w:name="h.86ja1co6mh5" w:colFirst="0" w:colLast="0"/>
-      <w:bookmarkStart w:id="36" w:name="_Toc384906972"/>
-      <w:bookmarkEnd w:id="35"/>
+      <w:bookmarkStart w:id="41" w:name="h.86ja1co6mh5" w:colFirst="0" w:colLast="0"/>
+      <w:bookmarkStart w:id="42" w:name="_Toc384906972"/>
+      <w:bookmarkEnd w:id="41"/>
       <w:r>
         <w:lastRenderedPageBreak/>
         <w:t xml:space="preserve">Bijlage 1: </w:t>
       </w:r>
-      <w:commentRangeStart w:id="37"/>
+      <w:commentRangeStart w:id="43"/>
       <w:r>
         <w:t>7-habits Bas</w:t>
       </w:r>
-      <w:bookmarkEnd w:id="36"/>
-      <w:commentRangeEnd w:id="37"/>
+      <w:bookmarkEnd w:id="42"/>
+      <w:commentRangeEnd w:id="43"/>
       <w:r>
         <w:rPr>
           <w:rStyle w:val="Verwijzingopmerking"/>
@@ -7887,7 +7828,7 @@
           <w:color w:val="auto"/>
           <w:spacing w:val="0"/>
         </w:rPr>
-        <w:commentReference w:id="37"/>
+        <w:commentReference w:id="43"/>
       </w:r>
     </w:p>
     <w:p>
@@ -7906,16 +7847,16 @@
       <w:r>
         <w:t xml:space="preserve"> Habit:</w:t>
       </w:r>
-      <w:commentRangeStart w:id="38"/>
+      <w:commentRangeStart w:id="44"/>
       <w:r>
         <w:t xml:space="preserve"> Wees proactief</w:t>
       </w:r>
-      <w:commentRangeEnd w:id="38"/>
+      <w:commentRangeEnd w:id="44"/>
       <w:r>
         <w:rPr>
           <w:rStyle w:val="Verwijzingopmerking"/>
         </w:rPr>
-        <w:commentReference w:id="38"/>
+        <w:commentReference w:id="44"/>
       </w:r>
     </w:p>
     <w:p>
@@ -7941,8 +7882,6 @@
       <w:r>
         <w:t>Tijdens de periode zal ik altijd mijn best doen om voordat ik ergens aan begin eerst na te denken over waarom ik het doe.</w:t>
       </w:r>
-      <w:bookmarkStart w:id="39" w:name="_GoBack"/>
-      <w:bookmarkEnd w:id="39"/>
     </w:p>
     <w:p>
       <w:r>
@@ -7979,16 +7918,16 @@
       <w:r>
         <w:t xml:space="preserve"> Habit: </w:t>
       </w:r>
-      <w:commentRangeStart w:id="40"/>
+      <w:commentRangeStart w:id="45"/>
       <w:r>
         <w:t>Werk Synergetisch</w:t>
       </w:r>
-      <w:commentRangeEnd w:id="40"/>
+      <w:commentRangeEnd w:id="45"/>
       <w:r>
         <w:rPr>
           <w:rStyle w:val="Verwijzingopmerking"/>
         </w:rPr>
-        <w:commentReference w:id="40"/>
+        <w:commentReference w:id="45"/>
       </w:r>
     </w:p>
     <w:p>
@@ -8000,11 +7939,11 @@
       <w:pPr>
         <w:pStyle w:val="Kop1"/>
       </w:pPr>
-      <w:bookmarkStart w:id="41" w:name="_Toc384906973"/>
+      <w:bookmarkStart w:id="46" w:name="_Toc384906973"/>
       <w:r>
         <w:t>Bijlage 2: 7-habits Jorn</w:t>
       </w:r>
-      <w:bookmarkEnd w:id="41"/>
+      <w:bookmarkEnd w:id="46"/>
     </w:p>
     <w:p>
       <w:r>
@@ -8051,12 +7990,12 @@
       <w:pPr>
         <w:pStyle w:val="Kop1"/>
       </w:pPr>
-      <w:bookmarkStart w:id="42" w:name="_Toc384906974"/>
+      <w:bookmarkStart w:id="47" w:name="_Toc384906974"/>
       <w:r>
         <w:lastRenderedPageBreak/>
         <w:t>Bijlage 3: 7-habits Ron</w:t>
       </w:r>
-      <w:bookmarkEnd w:id="42"/>
+      <w:bookmarkEnd w:id="47"/>
     </w:p>
     <w:p>
       <w:r>
@@ -8099,7 +8038,7 @@
       </w:r>
     </w:p>
     <w:sectPr>
-      <w:footerReference w:type="default" r:id="rId11"/>
+      <w:footerReference w:type="default" r:id="rId12"/>
       <w:pgSz w:w="12240" w:h="15840"/>
       <w:pgMar w:top="1440" w:right="1440" w:bottom="1440" w:left="1440" w:header="708" w:footer="708" w:gutter="0"/>
       <w:pgNumType w:start="0"/>
@@ -8113,7 +8052,7 @@
 
 <file path=word/comments.xml><?xml version="1.0" encoding="utf-8"?>
 <w:comments xmlns:wpc="http://schemas.microsoft.com/office/word/2010/wordprocessingCanvas" xmlns:mc="http://schemas.openxmlformats.org/markup-compatibility/2006" xmlns:o="urn:schemas-microsoft-com:office:office" xmlns:r="http://schemas.openxmlformats.org/officeDocument/2006/relationships" xmlns:m="http://schemas.openxmlformats.org/officeDocument/2006/math" xmlns:v="urn:schemas-microsoft-com:vml" xmlns:wp14="http://schemas.microsoft.com/office/word/2010/wordprocessingDrawing" xmlns:wp="http://schemas.openxmlformats.org/drawingml/2006/wordprocessingDrawing" xmlns:w10="urn:schemas-microsoft-com:office:word" xmlns:w="http://schemas.openxmlformats.org/wordprocessingml/2006/main" xmlns:w14="http://schemas.microsoft.com/office/word/2010/wordml" xmlns:wpg="http://schemas.microsoft.com/office/word/2010/wordprocessingGroup" xmlns:wpi="http://schemas.microsoft.com/office/word/2010/wordprocessingInk" xmlns:wne="http://schemas.microsoft.com/office/word/2006/wordml" xmlns:wps="http://schemas.microsoft.com/office/word/2010/wordprocessingShape" mc:Ignorable="w14 wp14">
-  <w:comment w:id="2" w:author="Bas" w:date="2014-04-22T11:07:00Z" w:initials="B">
+  <w:comment w:id="0" w:author="Bas" w:date="2014-04-22T13:14:00Z" w:initials="B">
     <w:p>
       <w:pPr>
         <w:pStyle w:val="Tekstopmerking"/>
@@ -8125,19 +8064,11 @@
         <w:annotationRef/>
       </w:r>
       <w:r>
-        <w:t xml:space="preserve">Moet in meerdere kopjes, duidelijkere verdeling (opdelen </w:t>
-      </w:r>
-      <w:proofErr w:type="spellStart"/>
-      <w:r>
-        <w:t>alineas</w:t>
-      </w:r>
-      <w:proofErr w:type="spellEnd"/>
-      <w:r>
-        <w:t>)</w:t>
+        <w:t>Dit moet duidelijker?..</w:t>
       </w:r>
     </w:p>
   </w:comment>
-  <w:comment w:id="3" w:author="Bas" w:date="2014-04-22T11:08:00Z" w:initials="B">
+  <w:comment w:id="3" w:author="Bas" w:date="2014-04-22T11:07:00Z" w:initials="B">
     <w:p>
       <w:pPr>
         <w:pStyle w:val="Tekstopmerking"/>
@@ -8149,11 +8080,11 @@
         <w:annotationRef/>
       </w:r>
       <w:r>
-        <w:t>Verwijzen naar de oudere website / beter aangeven wat voor website het is. Duidelijk maken welke website het is dat wij gaan doen.</w:t>
+        <w:t>Moet in meerdere kopjes, duidelijkere verdeling (opdelen alineas)</w:t>
       </w:r>
     </w:p>
   </w:comment>
-  <w:comment w:id="7" w:author="Bas" w:date="2014-04-22T11:10:00Z" w:initials="B">
+  <w:comment w:id="4" w:author="Bas" w:date="2014-04-22T13:13:00Z" w:initials="B">
     <w:p>
       <w:pPr>
         <w:pStyle w:val="Tekstopmerking"/>
@@ -8165,11 +8096,11 @@
         <w:annotationRef/>
       </w:r>
       <w:r>
-        <w:t>Hier moet ergens duidelijk de naam worden geschreven</w:t>
+        <w:t>Aangepast door Bas</w:t>
       </w:r>
     </w:p>
   </w:comment>
-  <w:comment w:id="9" w:author="Bas" w:date="2014-04-22T11:09:00Z" w:initials="B">
+  <w:comment w:id="5" w:author="Bas" w:date="2014-04-22T11:08:00Z" w:initials="B">
     <w:p>
       <w:pPr>
         <w:pStyle w:val="Tekstopmerking"/>
@@ -8181,11 +8112,11 @@
         <w:annotationRef/>
       </w:r>
       <w:r>
-        <w:t>Niet verbeteren, maar opnieuw bouwen. Duidelijk maken dat wij niks met de oude website te doen hebben</w:t>
+        <w:t>Verwijzen naar de oudere website / beter aangeven wat voor website het is. Duidelijk maken welke website het is dat wij gaan doen.</w:t>
       </w:r>
     </w:p>
   </w:comment>
-  <w:comment w:id="11" w:author="Bas" w:date="2014-04-22T11:11:00Z" w:initials="B">
+  <w:comment w:id="6" w:author="Bas" w:date="2014-04-22T13:09:00Z" w:initials="B">
     <w:p>
       <w:pPr>
         <w:pStyle w:val="Tekstopmerking"/>
@@ -8197,11 +8128,11 @@
         <w:annotationRef/>
       </w:r>
       <w:r>
-        <w:t>Afkortingen uitleggen, een optie daarvoor is een definitie tabel</w:t>
+        <w:t>Aangepast door Bas</w:t>
       </w:r>
     </w:p>
   </w:comment>
-  <w:comment w:id="16" w:author="Bas" w:date="2014-04-22T11:12:00Z" w:initials="B">
+  <w:comment w:id="11" w:author="Bas" w:date="2014-04-22T13:01:00Z" w:initials="B">
     <w:p>
       <w:pPr>
         <w:pStyle w:val="Tekstopmerking"/>
@@ -8213,14 +8144,11 @@
         <w:annotationRef/>
       </w:r>
       <w:r>
-        <w:t>Hier moet vooral duidelijk worden wat wij NIET doen! Hier staat vooral wat wij wel doen.</w:t>
-      </w:r>
-      <w:r>
-        <w:t xml:space="preserve"> Zelfs dat is niet geheel duidelijk</w:t>
+        <w:t>Aaangepast door Bas</w:t>
       </w:r>
     </w:p>
   </w:comment>
-  <w:comment w:id="17" w:author="Bas" w:date="2014-04-22T11:13:00Z" w:initials="B">
+  <w:comment w:id="12" w:author="Bas" w:date="2014-04-22T11:09:00Z" w:initials="B">
     <w:p>
       <w:pPr>
         <w:pStyle w:val="Tekstopmerking"/>
@@ -8232,11 +8160,11 @@
         <w:annotationRef/>
       </w:r>
       <w:r>
-        <w:t>Risico’s niet hier</w:t>
+        <w:t>Niet verbeteren, maar opnieuw bouwen. Duidelijk maken dat wij niks met de oude website te doen hebben</w:t>
       </w:r>
     </w:p>
   </w:comment>
-  <w:comment w:id="20" w:author="Bas" w:date="2014-04-22T11:16:00Z" w:initials="B">
+  <w:comment w:id="14" w:author="Bas" w:date="2014-04-22T11:11:00Z" w:initials="B">
     <w:p>
       <w:pPr>
         <w:pStyle w:val="Tekstopmerking"/>
@@ -8248,19 +8176,11 @@
         <w:annotationRef/>
       </w:r>
       <w:r>
-        <w:t>Hier moeten de eerder genoemde producten terug komen, met daarbij de activiteiten</w:t>
-      </w:r>
-    </w:p>
-    <w:p>
-      <w:pPr>
-        <w:pStyle w:val="Tekstopmerking"/>
-      </w:pPr>
-      <w:r>
-        <w:t>Project activiteiten zijn hiervoor niet relevant (bijvoorbeeld, aanpassen FO)</w:t>
+        <w:t>Afkortingen uitleggen, een optie daarvoor is een definitie tabel</w:t>
       </w:r>
     </w:p>
   </w:comment>
-  <w:comment w:id="24" w:author="Bas" w:date="2014-04-22T11:17:00Z" w:initials="B">
+  <w:comment w:id="20" w:author="Bas" w:date="2014-04-22T12:42:00Z" w:initials="B">
     <w:p>
       <w:pPr>
         <w:pStyle w:val="Tekstopmerking"/>
@@ -8272,16 +8192,11 @@
         <w:annotationRef/>
       </w:r>
       <w:r>
-        <w:t xml:space="preserve">De test kwaliteit wordt nergens </w:t>
-      </w:r>
-      <w:proofErr w:type="spellStart"/>
-      <w:r>
-        <w:t>gegarandeert</w:t>
-      </w:r>
-      <w:proofErr w:type="spellEnd"/>
+        <w:t>Door Bas aangepast</w:t>
+      </w:r>
     </w:p>
   </w:comment>
-  <w:comment w:id="32" w:author="Bas" w:date="2014-04-22T11:22:00Z" w:initials="B">
+  <w:comment w:id="19" w:author="Bas" w:date="2014-04-22T11:12:00Z" w:initials="B">
     <w:p>
       <w:pPr>
         <w:pStyle w:val="Tekstopmerking"/>
@@ -8293,27 +8208,11 @@
         <w:annotationRef/>
       </w:r>
       <w:r>
-        <w:t>Duidelijker aangeven hoe wij project methode toepassen</w:t>
-      </w:r>
-    </w:p>
-    <w:p>
-      <w:pPr>
-        <w:pStyle w:val="Tekstopmerking"/>
-      </w:pPr>
-      <w:r>
-        <w:t>Op basis van activiteiten (producten eruit)</w:t>
-      </w:r>
-    </w:p>
-    <w:p>
-      <w:pPr>
-        <w:pStyle w:val="Tekstopmerking"/>
-      </w:pPr>
-      <w:r>
-        <w:t>Het evaluatie moment is nergens gepland (onderzoek dit, staat op ELO)</w:t>
+        <w:t>Hier moet vooral duidelijk worden wat wij NIET doen! Hier staat vooral wat wij wel doen. Zelfs dat is niet geheel duidelijk</w:t>
       </w:r>
     </w:p>
   </w:comment>
-  <w:comment w:id="37" w:author="Bas" w:date="2014-04-22T11:24:00Z" w:initials="B">
+  <w:comment w:id="24" w:author="Bas" w:date="2014-04-22T13:52:00Z" w:initials="B">
     <w:p>
       <w:pPr>
         <w:pStyle w:val="Tekstopmerking"/>
@@ -8325,11 +8224,11 @@
         <w:annotationRef/>
       </w:r>
       <w:r>
-        <w:t>Het hoeft geen verbetering te zijn, maar iets dat ik blijf doen en controleer dat ik het blijf doen</w:t>
+        <w:t>Aangepast door Bas</w:t>
       </w:r>
     </w:p>
   </w:comment>
-  <w:comment w:id="38" w:author="Bas" w:date="2014-04-22T11:24:00Z" w:initials="B">
+  <w:comment w:id="23" w:author="Bas" w:date="2014-04-22T11:16:00Z" w:initials="B">
     <w:p>
       <w:pPr>
         <w:pStyle w:val="Tekstopmerking"/>
@@ -8341,6 +8240,110 @@
         <w:annotationRef/>
       </w:r>
       <w:r>
+        <w:t>Hier moeten de eerder genoemde producten terug komen, met daarbij de activiteiten</w:t>
+      </w:r>
+    </w:p>
+    <w:p>
+      <w:pPr>
+        <w:pStyle w:val="Tekstopmerking"/>
+      </w:pPr>
+      <w:r>
+        <w:t>Project activiteiten zijn hiervoor niet relevant (bijvoorbeeld, aanpassen FO)</w:t>
+      </w:r>
+    </w:p>
+  </w:comment>
+  <w:comment w:id="29" w:author="Bas" w:date="2014-04-22T13:33:00Z" w:initials="B">
+    <w:p>
+      <w:pPr>
+        <w:pStyle w:val="Tekstopmerking"/>
+      </w:pPr>
+      <w:r>
+        <w:rPr>
+          <w:rStyle w:val="Verwijzingopmerking"/>
+        </w:rPr>
+        <w:annotationRef/>
+      </w:r>
+      <w:r>
+        <w:t>Aangepast door Bas</w:t>
+      </w:r>
+    </w:p>
+  </w:comment>
+  <w:comment w:id="28" w:author="Bas" w:date="2014-04-22T11:17:00Z" w:initials="B">
+    <w:p>
+      <w:pPr>
+        <w:pStyle w:val="Tekstopmerking"/>
+      </w:pPr>
+      <w:r>
+        <w:rPr>
+          <w:rStyle w:val="Verwijzingopmerking"/>
+        </w:rPr>
+        <w:annotationRef/>
+      </w:r>
+      <w:r>
+        <w:t>De test kwaliteit wordt nergens gegarandeert</w:t>
+      </w:r>
+    </w:p>
+  </w:comment>
+  <w:comment w:id="38" w:author="Bas" w:date="2014-04-22T11:22:00Z" w:initials="B">
+    <w:p>
+      <w:pPr>
+        <w:pStyle w:val="Tekstopmerking"/>
+      </w:pPr>
+      <w:r>
+        <w:rPr>
+          <w:rStyle w:val="Verwijzingopmerking"/>
+        </w:rPr>
+        <w:annotationRef/>
+      </w:r>
+      <w:r>
+        <w:t>Duidelijker aangeven hoe wij project methode toepassen</w:t>
+      </w:r>
+    </w:p>
+    <w:p>
+      <w:pPr>
+        <w:pStyle w:val="Tekstopmerking"/>
+      </w:pPr>
+      <w:r>
+        <w:t>Op basis van activiteiten (producten eruit)</w:t>
+      </w:r>
+    </w:p>
+    <w:p>
+      <w:pPr>
+        <w:pStyle w:val="Tekstopmerking"/>
+      </w:pPr>
+      <w:r>
+        <w:t>Het evaluatie moment is nergens gepland (onderzoek dit, staat op ELO)</w:t>
+      </w:r>
+    </w:p>
+  </w:comment>
+  <w:comment w:id="43" w:author="Bas" w:date="2014-04-22T11:24:00Z" w:initials="B">
+    <w:p>
+      <w:pPr>
+        <w:pStyle w:val="Tekstopmerking"/>
+      </w:pPr>
+      <w:r>
+        <w:rPr>
+          <w:rStyle w:val="Verwijzingopmerking"/>
+        </w:rPr>
+        <w:annotationRef/>
+      </w:r>
+      <w:r>
+        <w:t>Het hoeft geen verbetering te zijn, maar iets dat ik blijf doen en controleer dat ik het blijf doen</w:t>
+      </w:r>
+    </w:p>
+  </w:comment>
+  <w:comment w:id="44" w:author="Bas" w:date="2014-04-22T11:24:00Z" w:initials="B">
+    <w:p>
+      <w:pPr>
+        <w:pStyle w:val="Tekstopmerking"/>
+      </w:pPr>
+      <w:r>
+        <w:rPr>
+          <w:rStyle w:val="Verwijzingopmerking"/>
+        </w:rPr>
+        <w:annotationRef/>
+      </w:r>
+      <w:r>
         <w:t>Neem zelf de touwen in handen (geld voor iedereen)</w:t>
       </w:r>
     </w:p>
@@ -8353,7 +8356,7 @@
       </w:r>
     </w:p>
   </w:comment>
-  <w:comment w:id="40" w:author="Bas" w:date="2014-04-22T11:24:00Z" w:initials="B">
+  <w:comment w:id="45" w:author="Bas" w:date="2014-04-22T11:24:00Z" w:initials="B">
     <w:p>
       <w:pPr>
         <w:pStyle w:val="Tekstopmerking"/>
@@ -8407,7 +8410,6 @@
         <w:docPartUnique/>
       </w:docPartObj>
     </w:sdtPr>
-    <w:sdtEndPr/>
     <w:sdtContent>
       <w:p>
         <w:pPr>
@@ -8427,7 +8429,7 @@
           <w:rPr>
             <w:noProof/>
           </w:rPr>
-          <w:t>11</w:t>
+          <w:t>8</w:t>
         </w:r>
         <w:r>
           <w:fldChar w:fldCharType="end"/>
@@ -8584,6 +8586,119 @@
     </w:lvl>
   </w:abstractNum>
   <w:abstractNum w:abstractNumId="1">
+    <w:nsid w:val="076E2968"/>
+    <w:multiLevelType w:val="hybridMultilevel"/>
+    <w:tmpl w:val="53741820"/>
+    <w:lvl w:ilvl="0" w:tplc="04130001">
+      <w:start w:val="1"/>
+      <w:numFmt w:val="bullet"/>
+      <w:lvlText w:val=""/>
+      <w:lvlJc w:val="left"/>
+      <w:pPr>
+        <w:ind w:left="720" w:hanging="360"/>
+      </w:pPr>
+      <w:rPr>
+        <w:rFonts w:ascii="Symbol" w:hAnsi="Symbol" w:hint="default"/>
+      </w:rPr>
+    </w:lvl>
+    <w:lvl w:ilvl="1" w:tplc="04130003" w:tentative="1">
+      <w:start w:val="1"/>
+      <w:numFmt w:val="bullet"/>
+      <w:lvlText w:val="o"/>
+      <w:lvlJc w:val="left"/>
+      <w:pPr>
+        <w:ind w:left="1440" w:hanging="360"/>
+      </w:pPr>
+      <w:rPr>
+        <w:rFonts w:ascii="Courier New" w:hAnsi="Courier New" w:cs="Courier New" w:hint="default"/>
+      </w:rPr>
+    </w:lvl>
+    <w:lvl w:ilvl="2" w:tplc="04130005" w:tentative="1">
+      <w:start w:val="1"/>
+      <w:numFmt w:val="bullet"/>
+      <w:lvlText w:val=""/>
+      <w:lvlJc w:val="left"/>
+      <w:pPr>
+        <w:ind w:left="2160" w:hanging="360"/>
+      </w:pPr>
+      <w:rPr>
+        <w:rFonts w:ascii="Wingdings" w:hAnsi="Wingdings" w:hint="default"/>
+      </w:rPr>
+    </w:lvl>
+    <w:lvl w:ilvl="3" w:tplc="04130001" w:tentative="1">
+      <w:start w:val="1"/>
+      <w:numFmt w:val="bullet"/>
+      <w:lvlText w:val=""/>
+      <w:lvlJc w:val="left"/>
+      <w:pPr>
+        <w:ind w:left="2880" w:hanging="360"/>
+      </w:pPr>
+      <w:rPr>
+        <w:rFonts w:ascii="Symbol" w:hAnsi="Symbol" w:hint="default"/>
+      </w:rPr>
+    </w:lvl>
+    <w:lvl w:ilvl="4" w:tplc="04130003" w:tentative="1">
+      <w:start w:val="1"/>
+      <w:numFmt w:val="bullet"/>
+      <w:lvlText w:val="o"/>
+      <w:lvlJc w:val="left"/>
+      <w:pPr>
+        <w:ind w:left="3600" w:hanging="360"/>
+      </w:pPr>
+      <w:rPr>
+        <w:rFonts w:ascii="Courier New" w:hAnsi="Courier New" w:cs="Courier New" w:hint="default"/>
+      </w:rPr>
+    </w:lvl>
+    <w:lvl w:ilvl="5" w:tplc="04130005" w:tentative="1">
+      <w:start w:val="1"/>
+      <w:numFmt w:val="bullet"/>
+      <w:lvlText w:val=""/>
+      <w:lvlJc w:val="left"/>
+      <w:pPr>
+        <w:ind w:left="4320" w:hanging="360"/>
+      </w:pPr>
+      <w:rPr>
+        <w:rFonts w:ascii="Wingdings" w:hAnsi="Wingdings" w:hint="default"/>
+      </w:rPr>
+    </w:lvl>
+    <w:lvl w:ilvl="6" w:tplc="04130001" w:tentative="1">
+      <w:start w:val="1"/>
+      <w:numFmt w:val="bullet"/>
+      <w:lvlText w:val=""/>
+      <w:lvlJc w:val="left"/>
+      <w:pPr>
+        <w:ind w:left="5040" w:hanging="360"/>
+      </w:pPr>
+      <w:rPr>
+        <w:rFonts w:ascii="Symbol" w:hAnsi="Symbol" w:hint="default"/>
+      </w:rPr>
+    </w:lvl>
+    <w:lvl w:ilvl="7" w:tplc="04130003" w:tentative="1">
+      <w:start w:val="1"/>
+      <w:numFmt w:val="bullet"/>
+      <w:lvlText w:val="o"/>
+      <w:lvlJc w:val="left"/>
+      <w:pPr>
+        <w:ind w:left="5760" w:hanging="360"/>
+      </w:pPr>
+      <w:rPr>
+        <w:rFonts w:ascii="Courier New" w:hAnsi="Courier New" w:cs="Courier New" w:hint="default"/>
+      </w:rPr>
+    </w:lvl>
+    <w:lvl w:ilvl="8" w:tplc="04130005" w:tentative="1">
+      <w:start w:val="1"/>
+      <w:numFmt w:val="bullet"/>
+      <w:lvlText w:val=""/>
+      <w:lvlJc w:val="left"/>
+      <w:pPr>
+        <w:ind w:left="6480" w:hanging="360"/>
+      </w:pPr>
+      <w:rPr>
+        <w:rFonts w:ascii="Wingdings" w:hAnsi="Wingdings" w:hint="default"/>
+      </w:rPr>
+    </w:lvl>
+  </w:abstractNum>
+  <w:abstractNum w:abstractNumId="2">
     <w:nsid w:val="0C1064AA"/>
     <w:multiLevelType w:val="multilevel"/>
     <w:tmpl w:val="33E67EA0"/>
@@ -8696,7 +8811,7 @@
       </w:rPr>
     </w:lvl>
   </w:abstractNum>
-  <w:abstractNum w:abstractNumId="2">
+  <w:abstractNum w:abstractNumId="3">
     <w:nsid w:val="18F81AF2"/>
     <w:multiLevelType w:val="hybridMultilevel"/>
     <w:tmpl w:val="0740901C"/>
@@ -8809,7 +8924,7 @@
       </w:rPr>
     </w:lvl>
   </w:abstractNum>
-  <w:abstractNum w:abstractNumId="3">
+  <w:abstractNum w:abstractNumId="4">
     <w:nsid w:val="19B02DD2"/>
     <w:multiLevelType w:val="multilevel"/>
     <w:tmpl w:val="26366D9C"/>
@@ -8922,7 +9037,7 @@
       </w:rPr>
     </w:lvl>
   </w:abstractNum>
-  <w:abstractNum w:abstractNumId="4">
+  <w:abstractNum w:abstractNumId="5">
     <w:nsid w:val="1A0A2947"/>
     <w:multiLevelType w:val="multilevel"/>
     <w:tmpl w:val="8EA6E476"/>
@@ -9035,7 +9150,233 @@
       </w:rPr>
     </w:lvl>
   </w:abstractNum>
-  <w:abstractNum w:abstractNumId="5">
+  <w:abstractNum w:abstractNumId="6">
+    <w:nsid w:val="1D0C1638"/>
+    <w:multiLevelType w:val="hybridMultilevel"/>
+    <w:tmpl w:val="F5B0E61A"/>
+    <w:lvl w:ilvl="0" w:tplc="04130001">
+      <w:start w:val="1"/>
+      <w:numFmt w:val="bullet"/>
+      <w:lvlText w:val=""/>
+      <w:lvlJc w:val="left"/>
+      <w:pPr>
+        <w:ind w:left="720" w:hanging="360"/>
+      </w:pPr>
+      <w:rPr>
+        <w:rFonts w:ascii="Symbol" w:hAnsi="Symbol" w:hint="default"/>
+      </w:rPr>
+    </w:lvl>
+    <w:lvl w:ilvl="1" w:tplc="04130003" w:tentative="1">
+      <w:start w:val="1"/>
+      <w:numFmt w:val="bullet"/>
+      <w:lvlText w:val="o"/>
+      <w:lvlJc w:val="left"/>
+      <w:pPr>
+        <w:ind w:left="1440" w:hanging="360"/>
+      </w:pPr>
+      <w:rPr>
+        <w:rFonts w:ascii="Courier New" w:hAnsi="Courier New" w:cs="Courier New" w:hint="default"/>
+      </w:rPr>
+    </w:lvl>
+    <w:lvl w:ilvl="2" w:tplc="04130005" w:tentative="1">
+      <w:start w:val="1"/>
+      <w:numFmt w:val="bullet"/>
+      <w:lvlText w:val=""/>
+      <w:lvlJc w:val="left"/>
+      <w:pPr>
+        <w:ind w:left="2160" w:hanging="360"/>
+      </w:pPr>
+      <w:rPr>
+        <w:rFonts w:ascii="Wingdings" w:hAnsi="Wingdings" w:hint="default"/>
+      </w:rPr>
+    </w:lvl>
+    <w:lvl w:ilvl="3" w:tplc="04130001" w:tentative="1">
+      <w:start w:val="1"/>
+      <w:numFmt w:val="bullet"/>
+      <w:lvlText w:val=""/>
+      <w:lvlJc w:val="left"/>
+      <w:pPr>
+        <w:ind w:left="2880" w:hanging="360"/>
+      </w:pPr>
+      <w:rPr>
+        <w:rFonts w:ascii="Symbol" w:hAnsi="Symbol" w:hint="default"/>
+      </w:rPr>
+    </w:lvl>
+    <w:lvl w:ilvl="4" w:tplc="04130003" w:tentative="1">
+      <w:start w:val="1"/>
+      <w:numFmt w:val="bullet"/>
+      <w:lvlText w:val="o"/>
+      <w:lvlJc w:val="left"/>
+      <w:pPr>
+        <w:ind w:left="3600" w:hanging="360"/>
+      </w:pPr>
+      <w:rPr>
+        <w:rFonts w:ascii="Courier New" w:hAnsi="Courier New" w:cs="Courier New" w:hint="default"/>
+      </w:rPr>
+    </w:lvl>
+    <w:lvl w:ilvl="5" w:tplc="04130005" w:tentative="1">
+      <w:start w:val="1"/>
+      <w:numFmt w:val="bullet"/>
+      <w:lvlText w:val=""/>
+      <w:lvlJc w:val="left"/>
+      <w:pPr>
+        <w:ind w:left="4320" w:hanging="360"/>
+      </w:pPr>
+      <w:rPr>
+        <w:rFonts w:ascii="Wingdings" w:hAnsi="Wingdings" w:hint="default"/>
+      </w:rPr>
+    </w:lvl>
+    <w:lvl w:ilvl="6" w:tplc="04130001" w:tentative="1">
+      <w:start w:val="1"/>
+      <w:numFmt w:val="bullet"/>
+      <w:lvlText w:val=""/>
+      <w:lvlJc w:val="left"/>
+      <w:pPr>
+        <w:ind w:left="5040" w:hanging="360"/>
+      </w:pPr>
+      <w:rPr>
+        <w:rFonts w:ascii="Symbol" w:hAnsi="Symbol" w:hint="default"/>
+      </w:rPr>
+    </w:lvl>
+    <w:lvl w:ilvl="7" w:tplc="04130003" w:tentative="1">
+      <w:start w:val="1"/>
+      <w:numFmt w:val="bullet"/>
+      <w:lvlText w:val="o"/>
+      <w:lvlJc w:val="left"/>
+      <w:pPr>
+        <w:ind w:left="5760" w:hanging="360"/>
+      </w:pPr>
+      <w:rPr>
+        <w:rFonts w:ascii="Courier New" w:hAnsi="Courier New" w:cs="Courier New" w:hint="default"/>
+      </w:rPr>
+    </w:lvl>
+    <w:lvl w:ilvl="8" w:tplc="04130005" w:tentative="1">
+      <w:start w:val="1"/>
+      <w:numFmt w:val="bullet"/>
+      <w:lvlText w:val=""/>
+      <w:lvlJc w:val="left"/>
+      <w:pPr>
+        <w:ind w:left="6480" w:hanging="360"/>
+      </w:pPr>
+      <w:rPr>
+        <w:rFonts w:ascii="Wingdings" w:hAnsi="Wingdings" w:hint="default"/>
+      </w:rPr>
+    </w:lvl>
+  </w:abstractNum>
+  <w:abstractNum w:abstractNumId="7">
+    <w:nsid w:val="1DE04432"/>
+    <w:multiLevelType w:val="hybridMultilevel"/>
+    <w:tmpl w:val="CDC6B894"/>
+    <w:lvl w:ilvl="0" w:tplc="04130001">
+      <w:start w:val="1"/>
+      <w:numFmt w:val="bullet"/>
+      <w:lvlText w:val=""/>
+      <w:lvlJc w:val="left"/>
+      <w:pPr>
+        <w:ind w:left="720" w:hanging="360"/>
+      </w:pPr>
+      <w:rPr>
+        <w:rFonts w:ascii="Symbol" w:hAnsi="Symbol" w:hint="default"/>
+      </w:rPr>
+    </w:lvl>
+    <w:lvl w:ilvl="1" w:tplc="04130003" w:tentative="1">
+      <w:start w:val="1"/>
+      <w:numFmt w:val="bullet"/>
+      <w:lvlText w:val="o"/>
+      <w:lvlJc w:val="left"/>
+      <w:pPr>
+        <w:ind w:left="1440" w:hanging="360"/>
+      </w:pPr>
+      <w:rPr>
+        <w:rFonts w:ascii="Courier New" w:hAnsi="Courier New" w:cs="Courier New" w:hint="default"/>
+      </w:rPr>
+    </w:lvl>
+    <w:lvl w:ilvl="2" w:tplc="04130005" w:tentative="1">
+      <w:start w:val="1"/>
+      <w:numFmt w:val="bullet"/>
+      <w:lvlText w:val=""/>
+      <w:lvlJc w:val="left"/>
+      <w:pPr>
+        <w:ind w:left="2160" w:hanging="360"/>
+      </w:pPr>
+      <w:rPr>
+        <w:rFonts w:ascii="Wingdings" w:hAnsi="Wingdings" w:hint="default"/>
+      </w:rPr>
+    </w:lvl>
+    <w:lvl w:ilvl="3" w:tplc="04130001" w:tentative="1">
+      <w:start w:val="1"/>
+      <w:numFmt w:val="bullet"/>
+      <w:lvlText w:val=""/>
+      <w:lvlJc w:val="left"/>
+      <w:pPr>
+        <w:ind w:left="2880" w:hanging="360"/>
+      </w:pPr>
+      <w:rPr>
+        <w:rFonts w:ascii="Symbol" w:hAnsi="Symbol" w:hint="default"/>
+      </w:rPr>
+    </w:lvl>
+    <w:lvl w:ilvl="4" w:tplc="04130003" w:tentative="1">
+      <w:start w:val="1"/>
+      <w:numFmt w:val="bullet"/>
+      <w:lvlText w:val="o"/>
+      <w:lvlJc w:val="left"/>
+      <w:pPr>
+        <w:ind w:left="3600" w:hanging="360"/>
+      </w:pPr>
+      <w:rPr>
+        <w:rFonts w:ascii="Courier New" w:hAnsi="Courier New" w:cs="Courier New" w:hint="default"/>
+      </w:rPr>
+    </w:lvl>
+    <w:lvl w:ilvl="5" w:tplc="04130005" w:tentative="1">
+      <w:start w:val="1"/>
+      <w:numFmt w:val="bullet"/>
+      <w:lvlText w:val=""/>
+      <w:lvlJc w:val="left"/>
+      <w:pPr>
+        <w:ind w:left="4320" w:hanging="360"/>
+      </w:pPr>
+      <w:rPr>
+        <w:rFonts w:ascii="Wingdings" w:hAnsi="Wingdings" w:hint="default"/>
+      </w:rPr>
+    </w:lvl>
+    <w:lvl w:ilvl="6" w:tplc="04130001" w:tentative="1">
+      <w:start w:val="1"/>
+      <w:numFmt w:val="bullet"/>
+      <w:lvlText w:val=""/>
+      <w:lvlJc w:val="left"/>
+      <w:pPr>
+        <w:ind w:left="5040" w:hanging="360"/>
+      </w:pPr>
+      <w:rPr>
+        <w:rFonts w:ascii="Symbol" w:hAnsi="Symbol" w:hint="default"/>
+      </w:rPr>
+    </w:lvl>
+    <w:lvl w:ilvl="7" w:tplc="04130003" w:tentative="1">
+      <w:start w:val="1"/>
+      <w:numFmt w:val="bullet"/>
+      <w:lvlText w:val="o"/>
+      <w:lvlJc w:val="left"/>
+      <w:pPr>
+        <w:ind w:left="5760" w:hanging="360"/>
+      </w:pPr>
+      <w:rPr>
+        <w:rFonts w:ascii="Courier New" w:hAnsi="Courier New" w:cs="Courier New" w:hint="default"/>
+      </w:rPr>
+    </w:lvl>
+    <w:lvl w:ilvl="8" w:tplc="04130005" w:tentative="1">
+      <w:start w:val="1"/>
+      <w:numFmt w:val="bullet"/>
+      <w:lvlText w:val=""/>
+      <w:lvlJc w:val="left"/>
+      <w:pPr>
+        <w:ind w:left="6480" w:hanging="360"/>
+      </w:pPr>
+      <w:rPr>
+        <w:rFonts w:ascii="Wingdings" w:hAnsi="Wingdings" w:hint="default"/>
+      </w:rPr>
+    </w:lvl>
+  </w:abstractNum>
+  <w:abstractNum w:abstractNumId="8">
     <w:nsid w:val="200C132D"/>
     <w:multiLevelType w:val="multilevel"/>
     <w:tmpl w:val="B22842B6"/>
@@ -9148,7 +9489,7 @@
       </w:rPr>
     </w:lvl>
   </w:abstractNum>
-  <w:abstractNum w:abstractNumId="6">
+  <w:abstractNum w:abstractNumId="9">
     <w:nsid w:val="24E055D3"/>
     <w:multiLevelType w:val="multilevel"/>
     <w:tmpl w:val="AADEA3C8"/>
@@ -9261,7 +9602,7 @@
       </w:rPr>
     </w:lvl>
   </w:abstractNum>
-  <w:abstractNum w:abstractNumId="7">
+  <w:abstractNum w:abstractNumId="10">
     <w:nsid w:val="2B5D4B7F"/>
     <w:multiLevelType w:val="hybridMultilevel"/>
     <w:tmpl w:val="0B48082A"/>
@@ -9374,7 +9715,7 @@
       </w:rPr>
     </w:lvl>
   </w:abstractNum>
-  <w:abstractNum w:abstractNumId="8">
+  <w:abstractNum w:abstractNumId="11">
     <w:nsid w:val="31293EE2"/>
     <w:multiLevelType w:val="multilevel"/>
     <w:tmpl w:val="4080CAEC"/>
@@ -9523,7 +9864,7 @@
       </w:rPr>
     </w:lvl>
   </w:abstractNum>
-  <w:abstractNum w:abstractNumId="9">
+  <w:abstractNum w:abstractNumId="12">
     <w:nsid w:val="31E134E5"/>
     <w:multiLevelType w:val="multilevel"/>
     <w:tmpl w:val="C3B0C4BC"/>
@@ -9636,7 +9977,7 @@
       </w:rPr>
     </w:lvl>
   </w:abstractNum>
-  <w:abstractNum w:abstractNumId="10">
+  <w:abstractNum w:abstractNumId="13">
     <w:nsid w:val="34654E33"/>
     <w:multiLevelType w:val="hybridMultilevel"/>
     <w:tmpl w:val="2EA259FC"/>
@@ -9749,7 +10090,7 @@
       </w:rPr>
     </w:lvl>
   </w:abstractNum>
-  <w:abstractNum w:abstractNumId="11">
+  <w:abstractNum w:abstractNumId="14">
     <w:nsid w:val="351F30C4"/>
     <w:multiLevelType w:val="multilevel"/>
     <w:tmpl w:val="22F69084"/>
@@ -9898,7 +10239,7 @@
       </w:rPr>
     </w:lvl>
   </w:abstractNum>
-  <w:abstractNum w:abstractNumId="12">
+  <w:abstractNum w:abstractNumId="15">
     <w:nsid w:val="3A307241"/>
     <w:multiLevelType w:val="multilevel"/>
     <w:tmpl w:val="CD3E7CB6"/>
@@ -10047,7 +10388,7 @@
       </w:rPr>
     </w:lvl>
   </w:abstractNum>
-  <w:abstractNum w:abstractNumId="13">
+  <w:abstractNum w:abstractNumId="16">
     <w:nsid w:val="4D8E7AE0"/>
     <w:multiLevelType w:val="multilevel"/>
     <w:tmpl w:val="5084304A"/>
@@ -10196,7 +10537,7 @@
       </w:rPr>
     </w:lvl>
   </w:abstractNum>
-  <w:abstractNum w:abstractNumId="14">
+  <w:abstractNum w:abstractNumId="17">
     <w:nsid w:val="532325B5"/>
     <w:multiLevelType w:val="hybridMultilevel"/>
     <w:tmpl w:val="7808627E"/>
@@ -10309,7 +10650,7 @@
       </w:rPr>
     </w:lvl>
   </w:abstractNum>
-  <w:abstractNum w:abstractNumId="15">
+  <w:abstractNum w:abstractNumId="18">
     <w:nsid w:val="53F808B2"/>
     <w:multiLevelType w:val="multilevel"/>
     <w:tmpl w:val="A9C4782E"/>
@@ -10422,7 +10763,233 @@
       </w:rPr>
     </w:lvl>
   </w:abstractNum>
-  <w:abstractNum w:abstractNumId="16">
+  <w:abstractNum w:abstractNumId="19">
+    <w:nsid w:val="54BD1FB9"/>
+    <w:multiLevelType w:val="hybridMultilevel"/>
+    <w:tmpl w:val="6C0C6CDC"/>
+    <w:lvl w:ilvl="0" w:tplc="04130001">
+      <w:start w:val="1"/>
+      <w:numFmt w:val="bullet"/>
+      <w:lvlText w:val=""/>
+      <w:lvlJc w:val="left"/>
+      <w:pPr>
+        <w:ind w:left="720" w:hanging="360"/>
+      </w:pPr>
+      <w:rPr>
+        <w:rFonts w:ascii="Symbol" w:hAnsi="Symbol" w:hint="default"/>
+      </w:rPr>
+    </w:lvl>
+    <w:lvl w:ilvl="1" w:tplc="04130003" w:tentative="1">
+      <w:start w:val="1"/>
+      <w:numFmt w:val="bullet"/>
+      <w:lvlText w:val="o"/>
+      <w:lvlJc w:val="left"/>
+      <w:pPr>
+        <w:ind w:left="1440" w:hanging="360"/>
+      </w:pPr>
+      <w:rPr>
+        <w:rFonts w:ascii="Courier New" w:hAnsi="Courier New" w:cs="Courier New" w:hint="default"/>
+      </w:rPr>
+    </w:lvl>
+    <w:lvl w:ilvl="2" w:tplc="04130005" w:tentative="1">
+      <w:start w:val="1"/>
+      <w:numFmt w:val="bullet"/>
+      <w:lvlText w:val=""/>
+      <w:lvlJc w:val="left"/>
+      <w:pPr>
+        <w:ind w:left="2160" w:hanging="360"/>
+      </w:pPr>
+      <w:rPr>
+        <w:rFonts w:ascii="Wingdings" w:hAnsi="Wingdings" w:hint="default"/>
+      </w:rPr>
+    </w:lvl>
+    <w:lvl w:ilvl="3" w:tplc="04130001" w:tentative="1">
+      <w:start w:val="1"/>
+      <w:numFmt w:val="bullet"/>
+      <w:lvlText w:val=""/>
+      <w:lvlJc w:val="left"/>
+      <w:pPr>
+        <w:ind w:left="2880" w:hanging="360"/>
+      </w:pPr>
+      <w:rPr>
+        <w:rFonts w:ascii="Symbol" w:hAnsi="Symbol" w:hint="default"/>
+      </w:rPr>
+    </w:lvl>
+    <w:lvl w:ilvl="4" w:tplc="04130003" w:tentative="1">
+      <w:start w:val="1"/>
+      <w:numFmt w:val="bullet"/>
+      <w:lvlText w:val="o"/>
+      <w:lvlJc w:val="left"/>
+      <w:pPr>
+        <w:ind w:left="3600" w:hanging="360"/>
+      </w:pPr>
+      <w:rPr>
+        <w:rFonts w:ascii="Courier New" w:hAnsi="Courier New" w:cs="Courier New" w:hint="default"/>
+      </w:rPr>
+    </w:lvl>
+    <w:lvl w:ilvl="5" w:tplc="04130005" w:tentative="1">
+      <w:start w:val="1"/>
+      <w:numFmt w:val="bullet"/>
+      <w:lvlText w:val=""/>
+      <w:lvlJc w:val="left"/>
+      <w:pPr>
+        <w:ind w:left="4320" w:hanging="360"/>
+      </w:pPr>
+      <w:rPr>
+        <w:rFonts w:ascii="Wingdings" w:hAnsi="Wingdings" w:hint="default"/>
+      </w:rPr>
+    </w:lvl>
+    <w:lvl w:ilvl="6" w:tplc="04130001" w:tentative="1">
+      <w:start w:val="1"/>
+      <w:numFmt w:val="bullet"/>
+      <w:lvlText w:val=""/>
+      <w:lvlJc w:val="left"/>
+      <w:pPr>
+        <w:ind w:left="5040" w:hanging="360"/>
+      </w:pPr>
+      <w:rPr>
+        <w:rFonts w:ascii="Symbol" w:hAnsi="Symbol" w:hint="default"/>
+      </w:rPr>
+    </w:lvl>
+    <w:lvl w:ilvl="7" w:tplc="04130003" w:tentative="1">
+      <w:start w:val="1"/>
+      <w:numFmt w:val="bullet"/>
+      <w:lvlText w:val="o"/>
+      <w:lvlJc w:val="left"/>
+      <w:pPr>
+        <w:ind w:left="5760" w:hanging="360"/>
+      </w:pPr>
+      <w:rPr>
+        <w:rFonts w:ascii="Courier New" w:hAnsi="Courier New" w:cs="Courier New" w:hint="default"/>
+      </w:rPr>
+    </w:lvl>
+    <w:lvl w:ilvl="8" w:tplc="04130005" w:tentative="1">
+      <w:start w:val="1"/>
+      <w:numFmt w:val="bullet"/>
+      <w:lvlText w:val=""/>
+      <w:lvlJc w:val="left"/>
+      <w:pPr>
+        <w:ind w:left="6480" w:hanging="360"/>
+      </w:pPr>
+      <w:rPr>
+        <w:rFonts w:ascii="Wingdings" w:hAnsi="Wingdings" w:hint="default"/>
+      </w:rPr>
+    </w:lvl>
+  </w:abstractNum>
+  <w:abstractNum w:abstractNumId="20">
+    <w:nsid w:val="5B1C0623"/>
+    <w:multiLevelType w:val="hybridMultilevel"/>
+    <w:tmpl w:val="44D06130"/>
+    <w:lvl w:ilvl="0" w:tplc="04130001">
+      <w:start w:val="1"/>
+      <w:numFmt w:val="bullet"/>
+      <w:lvlText w:val=""/>
+      <w:lvlJc w:val="left"/>
+      <w:pPr>
+        <w:ind w:left="720" w:hanging="360"/>
+      </w:pPr>
+      <w:rPr>
+        <w:rFonts w:ascii="Symbol" w:hAnsi="Symbol" w:hint="default"/>
+      </w:rPr>
+    </w:lvl>
+    <w:lvl w:ilvl="1" w:tplc="04130003" w:tentative="1">
+      <w:start w:val="1"/>
+      <w:numFmt w:val="bullet"/>
+      <w:lvlText w:val="o"/>
+      <w:lvlJc w:val="left"/>
+      <w:pPr>
+        <w:ind w:left="1440" w:hanging="360"/>
+      </w:pPr>
+      <w:rPr>
+        <w:rFonts w:ascii="Courier New" w:hAnsi="Courier New" w:cs="Courier New" w:hint="default"/>
+      </w:rPr>
+    </w:lvl>
+    <w:lvl w:ilvl="2" w:tplc="04130005" w:tentative="1">
+      <w:start w:val="1"/>
+      <w:numFmt w:val="bullet"/>
+      <w:lvlText w:val=""/>
+      <w:lvlJc w:val="left"/>
+      <w:pPr>
+        <w:ind w:left="2160" w:hanging="360"/>
+      </w:pPr>
+      <w:rPr>
+        <w:rFonts w:ascii="Wingdings" w:hAnsi="Wingdings" w:hint="default"/>
+      </w:rPr>
+    </w:lvl>
+    <w:lvl w:ilvl="3" w:tplc="04130001" w:tentative="1">
+      <w:start w:val="1"/>
+      <w:numFmt w:val="bullet"/>
+      <w:lvlText w:val=""/>
+      <w:lvlJc w:val="left"/>
+      <w:pPr>
+        <w:ind w:left="2880" w:hanging="360"/>
+      </w:pPr>
+      <w:rPr>
+        <w:rFonts w:ascii="Symbol" w:hAnsi="Symbol" w:hint="default"/>
+      </w:rPr>
+    </w:lvl>
+    <w:lvl w:ilvl="4" w:tplc="04130003" w:tentative="1">
+      <w:start w:val="1"/>
+      <w:numFmt w:val="bullet"/>
+      <w:lvlText w:val="o"/>
+      <w:lvlJc w:val="left"/>
+      <w:pPr>
+        <w:ind w:left="3600" w:hanging="360"/>
+      </w:pPr>
+      <w:rPr>
+        <w:rFonts w:ascii="Courier New" w:hAnsi="Courier New" w:cs="Courier New" w:hint="default"/>
+      </w:rPr>
+    </w:lvl>
+    <w:lvl w:ilvl="5" w:tplc="04130005" w:tentative="1">
+      <w:start w:val="1"/>
+      <w:numFmt w:val="bullet"/>
+      <w:lvlText w:val=""/>
+      <w:lvlJc w:val="left"/>
+      <w:pPr>
+        <w:ind w:left="4320" w:hanging="360"/>
+      </w:pPr>
+      <w:rPr>
+        <w:rFonts w:ascii="Wingdings" w:hAnsi="Wingdings" w:hint="default"/>
+      </w:rPr>
+    </w:lvl>
+    <w:lvl w:ilvl="6" w:tplc="04130001" w:tentative="1">
+      <w:start w:val="1"/>
+      <w:numFmt w:val="bullet"/>
+      <w:lvlText w:val=""/>
+      <w:lvlJc w:val="left"/>
+      <w:pPr>
+        <w:ind w:left="5040" w:hanging="360"/>
+      </w:pPr>
+      <w:rPr>
+        <w:rFonts w:ascii="Symbol" w:hAnsi="Symbol" w:hint="default"/>
+      </w:rPr>
+    </w:lvl>
+    <w:lvl w:ilvl="7" w:tplc="04130003" w:tentative="1">
+      <w:start w:val="1"/>
+      <w:numFmt w:val="bullet"/>
+      <w:lvlText w:val="o"/>
+      <w:lvlJc w:val="left"/>
+      <w:pPr>
+        <w:ind w:left="5760" w:hanging="360"/>
+      </w:pPr>
+      <w:rPr>
+        <w:rFonts w:ascii="Courier New" w:hAnsi="Courier New" w:cs="Courier New" w:hint="default"/>
+      </w:rPr>
+    </w:lvl>
+    <w:lvl w:ilvl="8" w:tplc="04130005" w:tentative="1">
+      <w:start w:val="1"/>
+      <w:numFmt w:val="bullet"/>
+      <w:lvlText w:val=""/>
+      <w:lvlJc w:val="left"/>
+      <w:pPr>
+        <w:ind w:left="6480" w:hanging="360"/>
+      </w:pPr>
+      <w:rPr>
+        <w:rFonts w:ascii="Wingdings" w:hAnsi="Wingdings" w:hint="default"/>
+      </w:rPr>
+    </w:lvl>
+  </w:abstractNum>
+  <w:abstractNum w:abstractNumId="21">
     <w:nsid w:val="5C3224AE"/>
     <w:multiLevelType w:val="hybridMultilevel"/>
     <w:tmpl w:val="B026109C"/>
@@ -10535,7 +11102,7 @@
       </w:rPr>
     </w:lvl>
   </w:abstractNum>
-  <w:abstractNum w:abstractNumId="17">
+  <w:abstractNum w:abstractNumId="22">
     <w:nsid w:val="609F05BD"/>
     <w:multiLevelType w:val="hybridMultilevel"/>
     <w:tmpl w:val="8508048A"/>
@@ -10648,7 +11215,7 @@
       </w:rPr>
     </w:lvl>
   </w:abstractNum>
-  <w:abstractNum w:abstractNumId="18">
+  <w:abstractNum w:abstractNumId="23">
     <w:nsid w:val="60F55241"/>
     <w:multiLevelType w:val="multilevel"/>
     <w:tmpl w:val="AA1C613A"/>
@@ -10797,7 +11364,7 @@
       </w:rPr>
     </w:lvl>
   </w:abstractNum>
-  <w:abstractNum w:abstractNumId="19">
+  <w:abstractNum w:abstractNumId="24">
     <w:nsid w:val="69664E8E"/>
     <w:multiLevelType w:val="multilevel"/>
     <w:tmpl w:val="C84A3CB0"/>
@@ -10946,7 +11513,7 @@
       </w:rPr>
     </w:lvl>
   </w:abstractNum>
-  <w:abstractNum w:abstractNumId="20">
+  <w:abstractNum w:abstractNumId="25">
     <w:nsid w:val="6AB45B7B"/>
     <w:multiLevelType w:val="multilevel"/>
     <w:tmpl w:val="A8F44652"/>
@@ -11059,7 +11626,7 @@
       </w:rPr>
     </w:lvl>
   </w:abstractNum>
-  <w:abstractNum w:abstractNumId="21">
+  <w:abstractNum w:abstractNumId="26">
     <w:nsid w:val="6B4E4DCA"/>
     <w:multiLevelType w:val="multilevel"/>
     <w:tmpl w:val="EEA821CE"/>
@@ -11172,7 +11739,7 @@
       </w:rPr>
     </w:lvl>
   </w:abstractNum>
-  <w:abstractNum w:abstractNumId="22">
+  <w:abstractNum w:abstractNumId="27">
     <w:nsid w:val="6B8E708F"/>
     <w:multiLevelType w:val="hybridMultilevel"/>
     <w:tmpl w:val="DBAE34C8"/>
@@ -11285,7 +11852,7 @@
       </w:rPr>
     </w:lvl>
   </w:abstractNum>
-  <w:abstractNum w:abstractNumId="23">
+  <w:abstractNum w:abstractNumId="28">
     <w:nsid w:val="6EEA4E80"/>
     <w:multiLevelType w:val="multilevel"/>
     <w:tmpl w:val="71962386"/>
@@ -11398,7 +11965,120 @@
       </w:rPr>
     </w:lvl>
   </w:abstractNum>
-  <w:abstractNum w:abstractNumId="24">
+  <w:abstractNum w:abstractNumId="29">
+    <w:nsid w:val="703E4E65"/>
+    <w:multiLevelType w:val="hybridMultilevel"/>
+    <w:tmpl w:val="9C6EC9CE"/>
+    <w:lvl w:ilvl="0" w:tplc="04130001">
+      <w:start w:val="1"/>
+      <w:numFmt w:val="bullet"/>
+      <w:lvlText w:val=""/>
+      <w:lvlJc w:val="left"/>
+      <w:pPr>
+        <w:ind w:left="720" w:hanging="360"/>
+      </w:pPr>
+      <w:rPr>
+        <w:rFonts w:ascii="Symbol" w:hAnsi="Symbol" w:hint="default"/>
+      </w:rPr>
+    </w:lvl>
+    <w:lvl w:ilvl="1" w:tplc="04130003" w:tentative="1">
+      <w:start w:val="1"/>
+      <w:numFmt w:val="bullet"/>
+      <w:lvlText w:val="o"/>
+      <w:lvlJc w:val="left"/>
+      <w:pPr>
+        <w:ind w:left="1440" w:hanging="360"/>
+      </w:pPr>
+      <w:rPr>
+        <w:rFonts w:ascii="Courier New" w:hAnsi="Courier New" w:cs="Courier New" w:hint="default"/>
+      </w:rPr>
+    </w:lvl>
+    <w:lvl w:ilvl="2" w:tplc="04130005" w:tentative="1">
+      <w:start w:val="1"/>
+      <w:numFmt w:val="bullet"/>
+      <w:lvlText w:val=""/>
+      <w:lvlJc w:val="left"/>
+      <w:pPr>
+        <w:ind w:left="2160" w:hanging="360"/>
+      </w:pPr>
+      <w:rPr>
+        <w:rFonts w:ascii="Wingdings" w:hAnsi="Wingdings" w:hint="default"/>
+      </w:rPr>
+    </w:lvl>
+    <w:lvl w:ilvl="3" w:tplc="04130001" w:tentative="1">
+      <w:start w:val="1"/>
+      <w:numFmt w:val="bullet"/>
+      <w:lvlText w:val=""/>
+      <w:lvlJc w:val="left"/>
+      <w:pPr>
+        <w:ind w:left="2880" w:hanging="360"/>
+      </w:pPr>
+      <w:rPr>
+        <w:rFonts w:ascii="Symbol" w:hAnsi="Symbol" w:hint="default"/>
+      </w:rPr>
+    </w:lvl>
+    <w:lvl w:ilvl="4" w:tplc="04130003" w:tentative="1">
+      <w:start w:val="1"/>
+      <w:numFmt w:val="bullet"/>
+      <w:lvlText w:val="o"/>
+      <w:lvlJc w:val="left"/>
+      <w:pPr>
+        <w:ind w:left="3600" w:hanging="360"/>
+      </w:pPr>
+      <w:rPr>
+        <w:rFonts w:ascii="Courier New" w:hAnsi="Courier New" w:cs="Courier New" w:hint="default"/>
+      </w:rPr>
+    </w:lvl>
+    <w:lvl w:ilvl="5" w:tplc="04130005" w:tentative="1">
+      <w:start w:val="1"/>
+      <w:numFmt w:val="bullet"/>
+      <w:lvlText w:val=""/>
+      <w:lvlJc w:val="left"/>
+      <w:pPr>
+        <w:ind w:left="4320" w:hanging="360"/>
+      </w:pPr>
+      <w:rPr>
+        <w:rFonts w:ascii="Wingdings" w:hAnsi="Wingdings" w:hint="default"/>
+      </w:rPr>
+    </w:lvl>
+    <w:lvl w:ilvl="6" w:tplc="04130001" w:tentative="1">
+      <w:start w:val="1"/>
+      <w:numFmt w:val="bullet"/>
+      <w:lvlText w:val=""/>
+      <w:lvlJc w:val="left"/>
+      <w:pPr>
+        <w:ind w:left="5040" w:hanging="360"/>
+      </w:pPr>
+      <w:rPr>
+        <w:rFonts w:ascii="Symbol" w:hAnsi="Symbol" w:hint="default"/>
+      </w:rPr>
+    </w:lvl>
+    <w:lvl w:ilvl="7" w:tplc="04130003" w:tentative="1">
+      <w:start w:val="1"/>
+      <w:numFmt w:val="bullet"/>
+      <w:lvlText w:val="o"/>
+      <w:lvlJc w:val="left"/>
+      <w:pPr>
+        <w:ind w:left="5760" w:hanging="360"/>
+      </w:pPr>
+      <w:rPr>
+        <w:rFonts w:ascii="Courier New" w:hAnsi="Courier New" w:cs="Courier New" w:hint="default"/>
+      </w:rPr>
+    </w:lvl>
+    <w:lvl w:ilvl="8" w:tplc="04130005" w:tentative="1">
+      <w:start w:val="1"/>
+      <w:numFmt w:val="bullet"/>
+      <w:lvlText w:val=""/>
+      <w:lvlJc w:val="left"/>
+      <w:pPr>
+        <w:ind w:left="6480" w:hanging="360"/>
+      </w:pPr>
+      <w:rPr>
+        <w:rFonts w:ascii="Wingdings" w:hAnsi="Wingdings" w:hint="default"/>
+      </w:rPr>
+    </w:lvl>
+  </w:abstractNum>
+  <w:abstractNum w:abstractNumId="30">
     <w:nsid w:val="733205AF"/>
     <w:multiLevelType w:val="hybridMultilevel"/>
     <w:tmpl w:val="923C6F4C"/>
@@ -11511,7 +12191,7 @@
       </w:rPr>
     </w:lvl>
   </w:abstractNum>
-  <w:abstractNum w:abstractNumId="25">
+  <w:abstractNum w:abstractNumId="31">
     <w:nsid w:val="772A67BE"/>
     <w:multiLevelType w:val="hybridMultilevel"/>
     <w:tmpl w:val="5E86AC1E"/>
@@ -11624,7 +12304,7 @@
       </w:rPr>
     </w:lvl>
   </w:abstractNum>
-  <w:abstractNum w:abstractNumId="26">
+  <w:abstractNum w:abstractNumId="32">
     <w:nsid w:val="7AE90A5E"/>
     <w:multiLevelType w:val="multilevel"/>
     <w:tmpl w:val="C88647DA"/>
@@ -11737,7 +12417,7 @@
       </w:rPr>
     </w:lvl>
   </w:abstractNum>
-  <w:abstractNum w:abstractNumId="27">
+  <w:abstractNum w:abstractNumId="33">
     <w:nsid w:val="7C0109C5"/>
     <w:multiLevelType w:val="multilevel"/>
     <w:tmpl w:val="04090027"/>
@@ -11832,7 +12512,7 @@
       </w:pPr>
     </w:lvl>
   </w:abstractNum>
-  <w:abstractNum w:abstractNumId="28">
+  <w:abstractNum w:abstractNumId="34">
     <w:nsid w:val="7D4228C8"/>
     <w:multiLevelType w:val="multilevel"/>
     <w:tmpl w:val="764817BC"/>
@@ -11946,103 +12626,121 @@
     </w:lvl>
   </w:abstractNum>
   <w:num w:numId="1">
+    <w:abstractNumId w:val="5"/>
+  </w:num>
+  <w:num w:numId="2">
+    <w:abstractNumId w:val="8"/>
+  </w:num>
+  <w:num w:numId="3">
+    <w:abstractNumId w:val="18"/>
+  </w:num>
+  <w:num w:numId="4">
+    <w:abstractNumId w:val="28"/>
+  </w:num>
+  <w:num w:numId="5">
+    <w:abstractNumId w:val="9"/>
+  </w:num>
+  <w:num w:numId="6">
+    <w:abstractNumId w:val="25"/>
+  </w:num>
+  <w:num w:numId="7">
+    <w:abstractNumId w:val="2"/>
+  </w:num>
+  <w:num w:numId="8">
+    <w:abstractNumId w:val="12"/>
+  </w:num>
+  <w:num w:numId="9">
+    <w:abstractNumId w:val="34"/>
+  </w:num>
+  <w:num w:numId="10">
+    <w:abstractNumId w:val="32"/>
+  </w:num>
+  <w:num w:numId="11">
+    <w:abstractNumId w:val="26"/>
+  </w:num>
+  <w:num w:numId="12">
     <w:abstractNumId w:val="4"/>
   </w:num>
-  <w:num w:numId="2">
-    <w:abstractNumId w:val="5"/>
+  <w:num w:numId="13">
+    <w:abstractNumId w:val="33"/>
   </w:num>
-  <w:num w:numId="3">
+  <w:num w:numId="14">
+    <w:abstractNumId w:val="11"/>
+  </w:num>
+  <w:num w:numId="15">
+    <w:abstractNumId w:val="14"/>
+  </w:num>
+  <w:num w:numId="16">
+    <w:abstractNumId w:val="16"/>
+  </w:num>
+  <w:num w:numId="17">
+    <w:abstractNumId w:val="24"/>
+  </w:num>
+  <w:num w:numId="18">
     <w:abstractNumId w:val="15"/>
   </w:num>
-  <w:num w:numId="4">
+  <w:num w:numId="19">
     <w:abstractNumId w:val="23"/>
   </w:num>
-  <w:num w:numId="5">
-    <w:abstractNumId w:val="6"/>
+  <w:num w:numId="20">
+    <w:abstractNumId w:val="22"/>
   </w:num>
-  <w:num w:numId="6">
-    <w:abstractNumId w:val="20"/>
+  <w:num w:numId="21">
+    <w:abstractNumId w:val="30"/>
   </w:num>
-  <w:num w:numId="7">
-    <w:abstractNumId w:val="1"/>
-  </w:num>
-  <w:num w:numId="8">
-    <w:abstractNumId w:val="9"/>
-  </w:num>
-  <w:num w:numId="9">
-    <w:abstractNumId w:val="28"/>
-  </w:num>
-  <w:num w:numId="10">
-    <w:abstractNumId w:val="26"/>
-  </w:num>
-  <w:num w:numId="11">
+  <w:num w:numId="22">
     <w:abstractNumId w:val="21"/>
   </w:num>
-  <w:num w:numId="12">
-    <w:abstractNumId w:val="3"/>
-  </w:num>
-  <w:num w:numId="13">
-    <w:abstractNumId w:val="27"/>
-  </w:num>
-  <w:num w:numId="14">
-    <w:abstractNumId w:val="8"/>
-  </w:num>
-  <w:num w:numId="15">
-    <w:abstractNumId w:val="11"/>
-  </w:num>
-  <w:num w:numId="16">
-    <w:abstractNumId w:val="13"/>
-  </w:num>
-  <w:num w:numId="17">
-    <w:abstractNumId w:val="19"/>
-  </w:num>
-  <w:num w:numId="18">
-    <w:abstractNumId w:val="12"/>
-  </w:num>
-  <w:num w:numId="19">
-    <w:abstractNumId w:val="18"/>
-  </w:num>
-  <w:num w:numId="20">
-    <w:abstractNumId w:val="17"/>
-  </w:num>
-  <w:num w:numId="21">
-    <w:abstractNumId w:val="24"/>
-  </w:num>
-  <w:num w:numId="22">
-    <w:abstractNumId w:val="16"/>
-  </w:num>
   <w:num w:numId="23">
-    <w:abstractNumId w:val="7"/>
+    <w:abstractNumId w:val="10"/>
   </w:num>
   <w:num w:numId="24">
-    <w:abstractNumId w:val="25"/>
+    <w:abstractNumId w:val="31"/>
   </w:num>
   <w:num w:numId="25">
-    <w:abstractNumId w:val="10"/>
+    <w:abstractNumId w:val="13"/>
   </w:num>
   <w:num w:numId="26">
     <w:abstractNumId w:val="0"/>
   </w:num>
   <w:num w:numId="27">
-    <w:abstractNumId w:val="2"/>
+    <w:abstractNumId w:val="3"/>
   </w:num>
   <w:num w:numId="28">
-    <w:abstractNumId w:val="24"/>
+    <w:abstractNumId w:val="30"/>
   </w:num>
   <w:num w:numId="29">
-    <w:abstractNumId w:val="16"/>
+    <w:abstractNumId w:val="21"/>
   </w:num>
   <w:num w:numId="30">
+    <w:abstractNumId w:val="10"/>
+  </w:num>
+  <w:num w:numId="31">
+    <w:abstractNumId w:val="27"/>
+  </w:num>
+  <w:num w:numId="32">
+    <w:abstractNumId w:val="13"/>
+  </w:num>
+  <w:num w:numId="33">
+    <w:abstractNumId w:val="17"/>
+  </w:num>
+  <w:num w:numId="34">
+    <w:abstractNumId w:val="19"/>
+  </w:num>
+  <w:num w:numId="35">
     <w:abstractNumId w:val="7"/>
   </w:num>
-  <w:num w:numId="31">
-    <w:abstractNumId w:val="22"/>
+  <w:num w:numId="36">
+    <w:abstractNumId w:val="1"/>
   </w:num>
-  <w:num w:numId="32">
-    <w:abstractNumId w:val="10"/>
+  <w:num w:numId="37">
+    <w:abstractNumId w:val="6"/>
   </w:num>
-  <w:num w:numId="33">
-    <w:abstractNumId w:val="14"/>
+  <w:num w:numId="38">
+    <w:abstractNumId w:val="29"/>
+  </w:num>
+  <w:num w:numId="39">
+    <w:abstractNumId w:val="20"/>
   </w:num>
 </w:numbering>
 </file>
@@ -12469,7 +13167,6 @@
   <w:style w:type="character" w:default="1" w:styleId="Standaardalinea-lettertype">
     <w:name w:val="Default Paragraph Font"/>
     <w:uiPriority w:val="1"/>
-    <w:semiHidden/>
     <w:unhideWhenUsed/>
   </w:style>
   <w:style w:type="table" w:default="1" w:styleId="Standaardtabel">
@@ -13653,7 +14350,6 @@
   <w:style w:type="character" w:default="1" w:styleId="Standaardalinea-lettertype">
     <w:name w:val="Default Paragraph Font"/>
     <w:uiPriority w:val="1"/>
-    <w:semiHidden/>
     <w:unhideWhenUsed/>
   </w:style>
   <w:style w:type="table" w:default="1" w:styleId="Standaardtabel">
@@ -14724,7 +15420,7 @@
 </file>
 
 <file path=customXml/itemProps2.xml><?xml version="1.0" encoding="utf-8"?>
-<ds:datastoreItem xmlns:ds="http://schemas.openxmlformats.org/officeDocument/2006/customXml" ds:itemID="{7E45D698-0068-43EE-8C08-CC2589B89B44}">
+<ds:datastoreItem xmlns:ds="http://schemas.openxmlformats.org/officeDocument/2006/customXml" ds:itemID="{8378D5C8-4A93-4CA8-9ECC-D52765567D0C}">
   <ds:schemaRefs>
     <ds:schemaRef ds:uri="http://schemas.openxmlformats.org/officeDocument/2006/bibliography"/>
   </ds:schemaRefs>

</xml_diff>